<commit_message>
Minor bugfix to table of contents
</commit_message>
<xml_diff>
--- a/AI-SBOM-Compliance/en/Artificial-Intelligence-System-Bill-of-Materials-Compliance-Management-Guide-Version1.docx
+++ b/AI-SBOM-Compliance/en/Artificial-Intelligence-System-Bill-of-Materials-Compliance-Management-Guide-Version1.docx
@@ -252,19 +252,7 @@
         <w:rPr>
           <w:rFonts w:ascii="Josefin Sans" w:hAnsi="Josefin Sans"/>
         </w:rPr>
-        <w:t>An official guide published by the OpenChain Project (</w:t>
-      </w:r>
-      <w:r>
-        <w:rPr>
-          <w:rFonts w:ascii="Josefin Sans" w:hAnsi="Josefin Sans"/>
-        </w:rPr>
-        <w:t>www.openchainproject.org</w:t>
-      </w:r>
-      <w:r>
-        <w:rPr>
-          <w:rFonts w:ascii="Josefin Sans" w:hAnsi="Josefin Sans"/>
-        </w:rPr>
-        <w:t>)</w:t>
+        <w:t>An official guide published by the OpenChain Project (www.openchainproject.org)</w:t>
       </w:r>
     </w:p>
     <w:p>
@@ -440,7 +428,7 @@
           <w:rFonts w:ascii="Josefin Sans" w:hAnsi="Josefin Sans"/>
         </w:rPr>
       </w:pPr>
-      <w:bookmarkStart w:id="0" w:name="_Toc211846387"/>
+      <w:bookmarkStart w:id="0" w:name="_Toc213343709"/>
       <w:r>
         <w:rPr>
           <w:rFonts w:ascii="Josefin Sans" w:hAnsi="Josefin Sans"/>
@@ -457,12 +445,14 @@
           <w:tab w:val="right" w:leader="underscore" w:pos="9350"/>
         </w:tabs>
         <w:rPr>
-          <w:rFonts w:ascii="Josefin Sans" w:hAnsi="Josefin Sans"/>
+          <w:rFonts w:asciiTheme="minorHAnsi" w:eastAsiaTheme="minorEastAsia" w:hAnsiTheme="minorHAnsi" w:cstheme="minorBidi"/>
           <w:b w:val="0"/>
           <w:bCs w:val="0"/>
           <w:noProof/>
+          <w:kern w:val="2"/>
           <w:sz w:val="24"/>
           <w:szCs w:val="24"/>
+          <w14:ligatures w14:val="standardContextual"/>
         </w:rPr>
       </w:pPr>
       <w:r>
@@ -483,7 +473,7 @@
         </w:rPr>
         <w:fldChar w:fldCharType="separate"/>
       </w:r>
-      <w:hyperlink w:anchor="_Toc211846387" w:history="1">
+      <w:hyperlink w:anchor="_Toc213343709" w:history="1">
         <w:r>
           <w:rPr>
             <w:rStyle w:val="Hyperlink"/>
@@ -494,7 +484,6 @@
         </w:r>
         <w:r>
           <w:rPr>
-            <w:rFonts w:ascii="Josefin Sans" w:hAnsi="Josefin Sans"/>
             <w:noProof/>
             <w:webHidden/>
           </w:rPr>
@@ -502,7 +491,6 @@
         </w:r>
         <w:r>
           <w:rPr>
-            <w:rFonts w:ascii="Josefin Sans" w:hAnsi="Josefin Sans"/>
             <w:noProof/>
             <w:webHidden/>
           </w:rPr>
@@ -510,22 +498,19 @@
         </w:r>
         <w:r>
           <w:rPr>
-            <w:rFonts w:ascii="Josefin Sans" w:hAnsi="Josefin Sans"/>
-            <w:noProof/>
-            <w:webHidden/>
-          </w:rPr>
-          <w:instrText xml:space="preserve"> PAGEREF _Toc211846387 \h </w:instrText>
-        </w:r>
-        <w:r>
-          <w:rPr>
-            <w:rFonts w:ascii="Josefin Sans" w:hAnsi="Josefin Sans"/>
-            <w:noProof/>
-            <w:webHidden/>
-          </w:rPr>
-        </w:r>
-        <w:r>
-          <w:rPr>
-            <w:rFonts w:ascii="Josefin Sans" w:hAnsi="Josefin Sans"/>
+            <w:noProof/>
+            <w:webHidden/>
+          </w:rPr>
+          <w:instrText xml:space="preserve"> PAGEREF _Toc213343709 \h </w:instrText>
+        </w:r>
+        <w:r>
+          <w:rPr>
+            <w:noProof/>
+            <w:webHidden/>
+          </w:rPr>
+        </w:r>
+        <w:r>
+          <w:rPr>
             <w:noProof/>
             <w:webHidden/>
           </w:rPr>
@@ -533,7 +518,6 @@
         </w:r>
         <w:r>
           <w:rPr>
-            <w:rFonts w:ascii="Josefin Sans" w:hAnsi="Josefin Sans"/>
             <w:noProof/>
             <w:webHidden/>
           </w:rPr>
@@ -541,7 +525,6 @@
         </w:r>
         <w:r>
           <w:rPr>
-            <w:rFonts w:ascii="Josefin Sans" w:hAnsi="Josefin Sans"/>
             <w:noProof/>
             <w:webHidden/>
           </w:rPr>
@@ -556,15 +539,17 @@
           <w:tab w:val="right" w:leader="underscore" w:pos="9350"/>
         </w:tabs>
         <w:rPr>
-          <w:rFonts w:ascii="Josefin Sans" w:hAnsi="Josefin Sans"/>
+          <w:rFonts w:asciiTheme="minorHAnsi" w:eastAsiaTheme="minorEastAsia" w:hAnsiTheme="minorHAnsi" w:cstheme="minorBidi"/>
           <w:b w:val="0"/>
           <w:bCs w:val="0"/>
           <w:noProof/>
+          <w:kern w:val="2"/>
           <w:sz w:val="24"/>
           <w:szCs w:val="24"/>
-        </w:rPr>
-      </w:pPr>
-      <w:hyperlink w:anchor="_Toc211846388" w:history="1">
+          <w14:ligatures w14:val="standardContextual"/>
+        </w:rPr>
+      </w:pPr>
+      <w:hyperlink w:anchor="_Toc213343710" w:history="1">
         <w:r>
           <w:rPr>
             <w:rStyle w:val="Hyperlink"/>
@@ -575,7 +560,6 @@
         </w:r>
         <w:r>
           <w:rPr>
-            <w:rFonts w:ascii="Josefin Sans" w:hAnsi="Josefin Sans"/>
             <w:noProof/>
             <w:webHidden/>
           </w:rPr>
@@ -583,7 +567,6 @@
         </w:r>
         <w:r>
           <w:rPr>
-            <w:rFonts w:ascii="Josefin Sans" w:hAnsi="Josefin Sans"/>
             <w:noProof/>
             <w:webHidden/>
           </w:rPr>
@@ -591,22 +574,19 @@
         </w:r>
         <w:r>
           <w:rPr>
-            <w:rFonts w:ascii="Josefin Sans" w:hAnsi="Josefin Sans"/>
-            <w:noProof/>
-            <w:webHidden/>
-          </w:rPr>
-          <w:instrText xml:space="preserve"> PAGEREF _Toc211846388 \h </w:instrText>
-        </w:r>
-        <w:r>
-          <w:rPr>
-            <w:rFonts w:ascii="Josefin Sans" w:hAnsi="Josefin Sans"/>
-            <w:noProof/>
-            <w:webHidden/>
-          </w:rPr>
-        </w:r>
-        <w:r>
-          <w:rPr>
-            <w:rFonts w:ascii="Josefin Sans" w:hAnsi="Josefin Sans"/>
+            <w:noProof/>
+            <w:webHidden/>
+          </w:rPr>
+          <w:instrText xml:space="preserve"> PAGEREF _Toc213343710 \h </w:instrText>
+        </w:r>
+        <w:r>
+          <w:rPr>
+            <w:noProof/>
+            <w:webHidden/>
+          </w:rPr>
+        </w:r>
+        <w:r>
+          <w:rPr>
             <w:noProof/>
             <w:webHidden/>
           </w:rPr>
@@ -614,15 +594,13 @@
         </w:r>
         <w:r>
           <w:rPr>
-            <w:rFonts w:ascii="Josefin Sans" w:hAnsi="Josefin Sans"/>
-            <w:noProof/>
-            <w:webHidden/>
-          </w:rPr>
-          <w:t>4</w:t>
-        </w:r>
-        <w:r>
-          <w:rPr>
-            <w:rFonts w:ascii="Josefin Sans" w:hAnsi="Josefin Sans"/>
+            <w:noProof/>
+            <w:webHidden/>
+          </w:rPr>
+          <w:t>5</w:t>
+        </w:r>
+        <w:r>
+          <w:rPr>
             <w:noProof/>
             <w:webHidden/>
           </w:rPr>
@@ -637,15 +615,17 @@
           <w:tab w:val="right" w:leader="underscore" w:pos="9350"/>
         </w:tabs>
         <w:rPr>
-          <w:rFonts w:ascii="Josefin Sans" w:hAnsi="Josefin Sans"/>
+          <w:rFonts w:asciiTheme="minorHAnsi" w:eastAsiaTheme="minorEastAsia" w:hAnsiTheme="minorHAnsi" w:cstheme="minorBidi"/>
           <w:b w:val="0"/>
           <w:bCs w:val="0"/>
           <w:noProof/>
+          <w:kern w:val="2"/>
           <w:sz w:val="24"/>
           <w:szCs w:val="24"/>
-        </w:rPr>
-      </w:pPr>
-      <w:hyperlink w:anchor="_Toc211846389" w:history="1">
+          <w14:ligatures w14:val="standardContextual"/>
+        </w:rPr>
+      </w:pPr>
+      <w:hyperlink w:anchor="_Toc213343711" w:history="1">
         <w:r>
           <w:rPr>
             <w:rStyle w:val="Hyperlink"/>
@@ -656,7 +636,6 @@
         </w:r>
         <w:r>
           <w:rPr>
-            <w:rFonts w:ascii="Josefin Sans" w:hAnsi="Josefin Sans"/>
             <w:noProof/>
             <w:webHidden/>
           </w:rPr>
@@ -664,7 +643,6 @@
         </w:r>
         <w:r>
           <w:rPr>
-            <w:rFonts w:ascii="Josefin Sans" w:hAnsi="Josefin Sans"/>
             <w:noProof/>
             <w:webHidden/>
           </w:rPr>
@@ -672,22 +650,19 @@
         </w:r>
         <w:r>
           <w:rPr>
-            <w:rFonts w:ascii="Josefin Sans" w:hAnsi="Josefin Sans"/>
-            <w:noProof/>
-            <w:webHidden/>
-          </w:rPr>
-          <w:instrText xml:space="preserve"> PAGEREF _Toc211846389 \h </w:instrText>
-        </w:r>
-        <w:r>
-          <w:rPr>
-            <w:rFonts w:ascii="Josefin Sans" w:hAnsi="Josefin Sans"/>
-            <w:noProof/>
-            <w:webHidden/>
-          </w:rPr>
-        </w:r>
-        <w:r>
-          <w:rPr>
-            <w:rFonts w:ascii="Josefin Sans" w:hAnsi="Josefin Sans"/>
+            <w:noProof/>
+            <w:webHidden/>
+          </w:rPr>
+          <w:instrText xml:space="preserve"> PAGEREF _Toc213343711 \h </w:instrText>
+        </w:r>
+        <w:r>
+          <w:rPr>
+            <w:noProof/>
+            <w:webHidden/>
+          </w:rPr>
+        </w:r>
+        <w:r>
+          <w:rPr>
             <w:noProof/>
             <w:webHidden/>
           </w:rPr>
@@ -695,15 +670,13 @@
         </w:r>
         <w:r>
           <w:rPr>
-            <w:rFonts w:ascii="Josefin Sans" w:hAnsi="Josefin Sans"/>
-            <w:noProof/>
-            <w:webHidden/>
-          </w:rPr>
-          <w:t>6</w:t>
-        </w:r>
-        <w:r>
-          <w:rPr>
-            <w:rFonts w:ascii="Josefin Sans" w:hAnsi="Josefin Sans"/>
+            <w:noProof/>
+            <w:webHidden/>
+          </w:rPr>
+          <w:t>7</w:t>
+        </w:r>
+        <w:r>
+          <w:rPr>
             <w:noProof/>
             <w:webHidden/>
           </w:rPr>
@@ -718,15 +691,17 @@
           <w:tab w:val="right" w:leader="underscore" w:pos="9350"/>
         </w:tabs>
         <w:rPr>
-          <w:rFonts w:ascii="Josefin Sans" w:hAnsi="Josefin Sans"/>
+          <w:rFonts w:asciiTheme="minorHAnsi" w:eastAsiaTheme="minorEastAsia" w:hAnsiTheme="minorHAnsi" w:cstheme="minorBidi"/>
           <w:b w:val="0"/>
           <w:bCs w:val="0"/>
           <w:noProof/>
+          <w:kern w:val="2"/>
           <w:sz w:val="24"/>
           <w:szCs w:val="24"/>
-        </w:rPr>
-      </w:pPr>
-      <w:hyperlink w:anchor="_Toc211846390" w:history="1">
+          <w14:ligatures w14:val="standardContextual"/>
+        </w:rPr>
+      </w:pPr>
+      <w:hyperlink w:anchor="_Toc213343712" w:history="1">
         <w:r>
           <w:rPr>
             <w:rStyle w:val="Hyperlink"/>
@@ -737,7 +712,6 @@
         </w:r>
         <w:r>
           <w:rPr>
-            <w:rFonts w:ascii="Josefin Sans" w:hAnsi="Josefin Sans"/>
             <w:noProof/>
             <w:webHidden/>
           </w:rPr>
@@ -745,7 +719,6 @@
         </w:r>
         <w:r>
           <w:rPr>
-            <w:rFonts w:ascii="Josefin Sans" w:hAnsi="Josefin Sans"/>
             <w:noProof/>
             <w:webHidden/>
           </w:rPr>
@@ -753,22 +726,19 @@
         </w:r>
         <w:r>
           <w:rPr>
-            <w:rFonts w:ascii="Josefin Sans" w:hAnsi="Josefin Sans"/>
-            <w:noProof/>
-            <w:webHidden/>
-          </w:rPr>
-          <w:instrText xml:space="preserve"> PAGEREF _Toc211846390 \h </w:instrText>
-        </w:r>
-        <w:r>
-          <w:rPr>
-            <w:rFonts w:ascii="Josefin Sans" w:hAnsi="Josefin Sans"/>
-            <w:noProof/>
-            <w:webHidden/>
-          </w:rPr>
-        </w:r>
-        <w:r>
-          <w:rPr>
-            <w:rFonts w:ascii="Josefin Sans" w:hAnsi="Josefin Sans"/>
+            <w:noProof/>
+            <w:webHidden/>
+          </w:rPr>
+          <w:instrText xml:space="preserve"> PAGEREF _Toc213343712 \h </w:instrText>
+        </w:r>
+        <w:r>
+          <w:rPr>
+            <w:noProof/>
+            <w:webHidden/>
+          </w:rPr>
+        </w:r>
+        <w:r>
+          <w:rPr>
             <w:noProof/>
             <w:webHidden/>
           </w:rPr>
@@ -776,15 +746,13 @@
         </w:r>
         <w:r>
           <w:rPr>
-            <w:rFonts w:ascii="Josefin Sans" w:hAnsi="Josefin Sans"/>
-            <w:noProof/>
-            <w:webHidden/>
-          </w:rPr>
-          <w:t>6</w:t>
-        </w:r>
-        <w:r>
-          <w:rPr>
-            <w:rFonts w:ascii="Josefin Sans" w:hAnsi="Josefin Sans"/>
+            <w:noProof/>
+            <w:webHidden/>
+          </w:rPr>
+          <w:t>7</w:t>
+        </w:r>
+        <w:r>
+          <w:rPr>
             <w:noProof/>
             <w:webHidden/>
           </w:rPr>
@@ -799,13 +767,15 @@
           <w:tab w:val="right" w:leader="underscore" w:pos="9350"/>
         </w:tabs>
         <w:rPr>
-          <w:rFonts w:ascii="Josefin Sans" w:hAnsi="Josefin Sans"/>
+          <w:rFonts w:asciiTheme="minorHAnsi" w:eastAsiaTheme="minorEastAsia" w:hAnsiTheme="minorHAnsi" w:cstheme="minorBidi"/>
           <w:noProof/>
+          <w:kern w:val="2"/>
           <w:sz w:val="24"/>
           <w:szCs w:val="24"/>
-        </w:rPr>
-      </w:pPr>
-      <w:hyperlink w:anchor="_Toc211846391" w:history="1">
+          <w14:ligatures w14:val="standardContextual"/>
+        </w:rPr>
+      </w:pPr>
+      <w:hyperlink w:anchor="_Toc213343713" w:history="1">
         <w:r>
           <w:rPr>
             <w:rStyle w:val="Hyperlink"/>
@@ -816,7 +786,6 @@
         </w:r>
         <w:r>
           <w:rPr>
-            <w:rFonts w:ascii="Josefin Sans" w:hAnsi="Josefin Sans"/>
             <w:noProof/>
             <w:webHidden/>
           </w:rPr>
@@ -824,7 +793,6 @@
         </w:r>
         <w:r>
           <w:rPr>
-            <w:rFonts w:ascii="Josefin Sans" w:hAnsi="Josefin Sans"/>
             <w:noProof/>
             <w:webHidden/>
           </w:rPr>
@@ -832,22 +800,19 @@
         </w:r>
         <w:r>
           <w:rPr>
-            <w:rFonts w:ascii="Josefin Sans" w:hAnsi="Josefin Sans"/>
-            <w:noProof/>
-            <w:webHidden/>
-          </w:rPr>
-          <w:instrText xml:space="preserve"> PAGEREF _Toc211846391 \h </w:instrText>
-        </w:r>
-        <w:r>
-          <w:rPr>
-            <w:rFonts w:ascii="Josefin Sans" w:hAnsi="Josefin Sans"/>
-            <w:noProof/>
-            <w:webHidden/>
-          </w:rPr>
-        </w:r>
-        <w:r>
-          <w:rPr>
-            <w:rFonts w:ascii="Josefin Sans" w:hAnsi="Josefin Sans"/>
+            <w:noProof/>
+            <w:webHidden/>
+          </w:rPr>
+          <w:instrText xml:space="preserve"> PAGEREF _Toc213343713 \h </w:instrText>
+        </w:r>
+        <w:r>
+          <w:rPr>
+            <w:noProof/>
+            <w:webHidden/>
+          </w:rPr>
+        </w:r>
+        <w:r>
+          <w:rPr>
             <w:noProof/>
             <w:webHidden/>
           </w:rPr>
@@ -855,15 +820,13 @@
         </w:r>
         <w:r>
           <w:rPr>
-            <w:rFonts w:ascii="Josefin Sans" w:hAnsi="Josefin Sans"/>
-            <w:noProof/>
-            <w:webHidden/>
-          </w:rPr>
-          <w:t>6</w:t>
-        </w:r>
-        <w:r>
-          <w:rPr>
-            <w:rFonts w:ascii="Josefin Sans" w:hAnsi="Josefin Sans"/>
+            <w:noProof/>
+            <w:webHidden/>
+          </w:rPr>
+          <w:t>7</w:t>
+        </w:r>
+        <w:r>
+          <w:rPr>
             <w:noProof/>
             <w:webHidden/>
           </w:rPr>
@@ -878,13 +841,15 @@
           <w:tab w:val="right" w:leader="underscore" w:pos="9350"/>
         </w:tabs>
         <w:rPr>
-          <w:rFonts w:ascii="Josefin Sans" w:hAnsi="Josefin Sans"/>
+          <w:rFonts w:asciiTheme="minorHAnsi" w:eastAsiaTheme="minorEastAsia" w:hAnsiTheme="minorHAnsi" w:cstheme="minorBidi"/>
           <w:noProof/>
+          <w:kern w:val="2"/>
           <w:sz w:val="24"/>
           <w:szCs w:val="24"/>
-        </w:rPr>
-      </w:pPr>
-      <w:hyperlink w:anchor="_Toc211846392" w:history="1">
+          <w14:ligatures w14:val="standardContextual"/>
+        </w:rPr>
+      </w:pPr>
+      <w:hyperlink w:anchor="_Toc213343714" w:history="1">
         <w:r>
           <w:rPr>
             <w:rStyle w:val="Hyperlink"/>
@@ -895,7 +860,6 @@
         </w:r>
         <w:r>
           <w:rPr>
-            <w:rFonts w:ascii="Josefin Sans" w:hAnsi="Josefin Sans"/>
             <w:noProof/>
             <w:webHidden/>
           </w:rPr>
@@ -903,7 +867,6 @@
         </w:r>
         <w:r>
           <w:rPr>
-            <w:rFonts w:ascii="Josefin Sans" w:hAnsi="Josefin Sans"/>
             <w:noProof/>
             <w:webHidden/>
           </w:rPr>
@@ -911,22 +874,19 @@
         </w:r>
         <w:r>
           <w:rPr>
-            <w:rFonts w:ascii="Josefin Sans" w:hAnsi="Josefin Sans"/>
-            <w:noProof/>
-            <w:webHidden/>
-          </w:rPr>
-          <w:instrText xml:space="preserve"> PAGEREF _Toc211846392 \h </w:instrText>
-        </w:r>
-        <w:r>
-          <w:rPr>
-            <w:rFonts w:ascii="Josefin Sans" w:hAnsi="Josefin Sans"/>
-            <w:noProof/>
-            <w:webHidden/>
-          </w:rPr>
-        </w:r>
-        <w:r>
-          <w:rPr>
-            <w:rFonts w:ascii="Josefin Sans" w:hAnsi="Josefin Sans"/>
+            <w:noProof/>
+            <w:webHidden/>
+          </w:rPr>
+          <w:instrText xml:space="preserve"> PAGEREF _Toc213343714 \h </w:instrText>
+        </w:r>
+        <w:r>
+          <w:rPr>
+            <w:noProof/>
+            <w:webHidden/>
+          </w:rPr>
+        </w:r>
+        <w:r>
+          <w:rPr>
             <w:noProof/>
             <w:webHidden/>
           </w:rPr>
@@ -934,7 +894,6 @@
         </w:r>
         <w:r>
           <w:rPr>
-            <w:rFonts w:ascii="Josefin Sans" w:hAnsi="Josefin Sans"/>
             <w:noProof/>
             <w:webHidden/>
           </w:rPr>
@@ -942,7 +901,6 @@
         </w:r>
         <w:r>
           <w:rPr>
-            <w:rFonts w:ascii="Josefin Sans" w:hAnsi="Josefin Sans"/>
             <w:noProof/>
             <w:webHidden/>
           </w:rPr>
@@ -957,13 +915,15 @@
           <w:tab w:val="right" w:leader="underscore" w:pos="9350"/>
         </w:tabs>
         <w:rPr>
-          <w:rFonts w:ascii="Josefin Sans" w:hAnsi="Josefin Sans"/>
+          <w:rFonts w:asciiTheme="minorHAnsi" w:eastAsiaTheme="minorEastAsia" w:hAnsiTheme="minorHAnsi" w:cstheme="minorBidi"/>
           <w:noProof/>
+          <w:kern w:val="2"/>
           <w:sz w:val="24"/>
           <w:szCs w:val="24"/>
-        </w:rPr>
-      </w:pPr>
-      <w:hyperlink w:anchor="_Toc211846393" w:history="1">
+          <w14:ligatures w14:val="standardContextual"/>
+        </w:rPr>
+      </w:pPr>
+      <w:hyperlink w:anchor="_Toc213343715" w:history="1">
         <w:r>
           <w:rPr>
             <w:rStyle w:val="Hyperlink"/>
@@ -974,7 +934,6 @@
         </w:r>
         <w:r>
           <w:rPr>
-            <w:rFonts w:ascii="Josefin Sans" w:hAnsi="Josefin Sans"/>
             <w:noProof/>
             <w:webHidden/>
           </w:rPr>
@@ -982,7 +941,6 @@
         </w:r>
         <w:r>
           <w:rPr>
-            <w:rFonts w:ascii="Josefin Sans" w:hAnsi="Josefin Sans"/>
             <w:noProof/>
             <w:webHidden/>
           </w:rPr>
@@ -990,22 +948,19 @@
         </w:r>
         <w:r>
           <w:rPr>
-            <w:rFonts w:ascii="Josefin Sans" w:hAnsi="Josefin Sans"/>
-            <w:noProof/>
-            <w:webHidden/>
-          </w:rPr>
-          <w:instrText xml:space="preserve"> PAGEREF _Toc211846393 \h </w:instrText>
-        </w:r>
-        <w:r>
-          <w:rPr>
-            <w:rFonts w:ascii="Josefin Sans" w:hAnsi="Josefin Sans"/>
-            <w:noProof/>
-            <w:webHidden/>
-          </w:rPr>
-        </w:r>
-        <w:r>
-          <w:rPr>
-            <w:rFonts w:ascii="Josefin Sans" w:hAnsi="Josefin Sans"/>
+            <w:noProof/>
+            <w:webHidden/>
+          </w:rPr>
+          <w:instrText xml:space="preserve"> PAGEREF _Toc213343715 \h </w:instrText>
+        </w:r>
+        <w:r>
+          <w:rPr>
+            <w:noProof/>
+            <w:webHidden/>
+          </w:rPr>
+        </w:r>
+        <w:r>
+          <w:rPr>
             <w:noProof/>
             <w:webHidden/>
           </w:rPr>
@@ -1013,15 +968,13 @@
         </w:r>
         <w:r>
           <w:rPr>
-            <w:rFonts w:ascii="Josefin Sans" w:hAnsi="Josefin Sans"/>
-            <w:noProof/>
-            <w:webHidden/>
-          </w:rPr>
-          <w:t>7</w:t>
-        </w:r>
-        <w:r>
-          <w:rPr>
-            <w:rFonts w:ascii="Josefin Sans" w:hAnsi="Josefin Sans"/>
+            <w:noProof/>
+            <w:webHidden/>
+          </w:rPr>
+          <w:t>8</w:t>
+        </w:r>
+        <w:r>
+          <w:rPr>
             <w:noProof/>
             <w:webHidden/>
           </w:rPr>
@@ -1036,13 +989,15 @@
           <w:tab w:val="right" w:leader="underscore" w:pos="9350"/>
         </w:tabs>
         <w:rPr>
-          <w:rFonts w:ascii="Josefin Sans" w:hAnsi="Josefin Sans"/>
+          <w:rFonts w:asciiTheme="minorHAnsi" w:eastAsiaTheme="minorEastAsia" w:hAnsiTheme="minorHAnsi" w:cstheme="minorBidi"/>
           <w:noProof/>
+          <w:kern w:val="2"/>
           <w:sz w:val="24"/>
           <w:szCs w:val="24"/>
-        </w:rPr>
-      </w:pPr>
-      <w:hyperlink w:anchor="_Toc211846394" w:history="1">
+          <w14:ligatures w14:val="standardContextual"/>
+        </w:rPr>
+      </w:pPr>
+      <w:hyperlink w:anchor="_Toc213343716" w:history="1">
         <w:r>
           <w:rPr>
             <w:rStyle w:val="Hyperlink"/>
@@ -1053,7 +1008,6 @@
         </w:r>
         <w:r>
           <w:rPr>
-            <w:rFonts w:ascii="Josefin Sans" w:hAnsi="Josefin Sans"/>
             <w:noProof/>
             <w:webHidden/>
           </w:rPr>
@@ -1061,7 +1015,6 @@
         </w:r>
         <w:r>
           <w:rPr>
-            <w:rFonts w:ascii="Josefin Sans" w:hAnsi="Josefin Sans"/>
             <w:noProof/>
             <w:webHidden/>
           </w:rPr>
@@ -1069,22 +1022,19 @@
         </w:r>
         <w:r>
           <w:rPr>
-            <w:rFonts w:ascii="Josefin Sans" w:hAnsi="Josefin Sans"/>
-            <w:noProof/>
-            <w:webHidden/>
-          </w:rPr>
-          <w:instrText xml:space="preserve"> PAGEREF _Toc211846394 \h </w:instrText>
-        </w:r>
-        <w:r>
-          <w:rPr>
-            <w:rFonts w:ascii="Josefin Sans" w:hAnsi="Josefin Sans"/>
-            <w:noProof/>
-            <w:webHidden/>
-          </w:rPr>
-        </w:r>
-        <w:r>
-          <w:rPr>
-            <w:rFonts w:ascii="Josefin Sans" w:hAnsi="Josefin Sans"/>
+            <w:noProof/>
+            <w:webHidden/>
+          </w:rPr>
+          <w:instrText xml:space="preserve"> PAGEREF _Toc213343716 \h </w:instrText>
+        </w:r>
+        <w:r>
+          <w:rPr>
+            <w:noProof/>
+            <w:webHidden/>
+          </w:rPr>
+        </w:r>
+        <w:r>
+          <w:rPr>
             <w:noProof/>
             <w:webHidden/>
           </w:rPr>
@@ -1092,15 +1042,13 @@
         </w:r>
         <w:r>
           <w:rPr>
-            <w:rFonts w:ascii="Josefin Sans" w:hAnsi="Josefin Sans"/>
-            <w:noProof/>
-            <w:webHidden/>
-          </w:rPr>
-          <w:t>7</w:t>
-        </w:r>
-        <w:r>
-          <w:rPr>
-            <w:rFonts w:ascii="Josefin Sans" w:hAnsi="Josefin Sans"/>
+            <w:noProof/>
+            <w:webHidden/>
+          </w:rPr>
+          <w:t>8</w:t>
+        </w:r>
+        <w:r>
+          <w:rPr>
             <w:noProof/>
             <w:webHidden/>
           </w:rPr>
@@ -1115,13 +1063,15 @@
           <w:tab w:val="right" w:leader="underscore" w:pos="9350"/>
         </w:tabs>
         <w:rPr>
-          <w:rFonts w:ascii="Josefin Sans" w:hAnsi="Josefin Sans"/>
+          <w:rFonts w:asciiTheme="minorHAnsi" w:eastAsiaTheme="minorEastAsia" w:hAnsiTheme="minorHAnsi" w:cstheme="minorBidi"/>
           <w:noProof/>
+          <w:kern w:val="2"/>
           <w:sz w:val="24"/>
           <w:szCs w:val="24"/>
-        </w:rPr>
-      </w:pPr>
-      <w:hyperlink w:anchor="_Toc211846395" w:history="1">
+          <w14:ligatures w14:val="standardContextual"/>
+        </w:rPr>
+      </w:pPr>
+      <w:hyperlink w:anchor="_Toc213343717" w:history="1">
         <w:r>
           <w:rPr>
             <w:rStyle w:val="Hyperlink"/>
@@ -1132,7 +1082,6 @@
         </w:r>
         <w:r>
           <w:rPr>
-            <w:rFonts w:ascii="Josefin Sans" w:hAnsi="Josefin Sans"/>
             <w:noProof/>
             <w:webHidden/>
           </w:rPr>
@@ -1140,7 +1089,6 @@
         </w:r>
         <w:r>
           <w:rPr>
-            <w:rFonts w:ascii="Josefin Sans" w:hAnsi="Josefin Sans"/>
             <w:noProof/>
             <w:webHidden/>
           </w:rPr>
@@ -1148,22 +1096,19 @@
         </w:r>
         <w:r>
           <w:rPr>
-            <w:rFonts w:ascii="Josefin Sans" w:hAnsi="Josefin Sans"/>
-            <w:noProof/>
-            <w:webHidden/>
-          </w:rPr>
-          <w:instrText xml:space="preserve"> PAGEREF _Toc211846395 \h </w:instrText>
-        </w:r>
-        <w:r>
-          <w:rPr>
-            <w:rFonts w:ascii="Josefin Sans" w:hAnsi="Josefin Sans"/>
-            <w:noProof/>
-            <w:webHidden/>
-          </w:rPr>
-        </w:r>
-        <w:r>
-          <w:rPr>
-            <w:rFonts w:ascii="Josefin Sans" w:hAnsi="Josefin Sans"/>
+            <w:noProof/>
+            <w:webHidden/>
+          </w:rPr>
+          <w:instrText xml:space="preserve"> PAGEREF _Toc213343717 \h </w:instrText>
+        </w:r>
+        <w:r>
+          <w:rPr>
+            <w:noProof/>
+            <w:webHidden/>
+          </w:rPr>
+        </w:r>
+        <w:r>
+          <w:rPr>
             <w:noProof/>
             <w:webHidden/>
           </w:rPr>
@@ -1171,15 +1116,13 @@
         </w:r>
         <w:r>
           <w:rPr>
-            <w:rFonts w:ascii="Josefin Sans" w:hAnsi="Josefin Sans"/>
-            <w:noProof/>
-            <w:webHidden/>
-          </w:rPr>
-          <w:t>7</w:t>
-        </w:r>
-        <w:r>
-          <w:rPr>
-            <w:rFonts w:ascii="Josefin Sans" w:hAnsi="Josefin Sans"/>
+            <w:noProof/>
+            <w:webHidden/>
+          </w:rPr>
+          <w:t>8</w:t>
+        </w:r>
+        <w:r>
+          <w:rPr>
             <w:noProof/>
             <w:webHidden/>
           </w:rPr>
@@ -1194,13 +1137,15 @@
           <w:tab w:val="right" w:leader="underscore" w:pos="9350"/>
         </w:tabs>
         <w:rPr>
-          <w:rFonts w:ascii="Josefin Sans" w:hAnsi="Josefin Sans"/>
+          <w:rFonts w:asciiTheme="minorHAnsi" w:eastAsiaTheme="minorEastAsia" w:hAnsiTheme="minorHAnsi" w:cstheme="minorBidi"/>
           <w:noProof/>
+          <w:kern w:val="2"/>
           <w:sz w:val="24"/>
           <w:szCs w:val="24"/>
-        </w:rPr>
-      </w:pPr>
-      <w:hyperlink w:anchor="_Toc211846396" w:history="1">
+          <w14:ligatures w14:val="standardContextual"/>
+        </w:rPr>
+      </w:pPr>
+      <w:hyperlink w:anchor="_Toc213343718" w:history="1">
         <w:r>
           <w:rPr>
             <w:rStyle w:val="Hyperlink"/>
@@ -1211,7 +1156,6 @@
         </w:r>
         <w:r>
           <w:rPr>
-            <w:rFonts w:ascii="Josefin Sans" w:hAnsi="Josefin Sans"/>
             <w:noProof/>
             <w:webHidden/>
           </w:rPr>
@@ -1219,7 +1163,6 @@
         </w:r>
         <w:r>
           <w:rPr>
-            <w:rFonts w:ascii="Josefin Sans" w:hAnsi="Josefin Sans"/>
             <w:noProof/>
             <w:webHidden/>
           </w:rPr>
@@ -1227,22 +1170,19 @@
         </w:r>
         <w:r>
           <w:rPr>
-            <w:rFonts w:ascii="Josefin Sans" w:hAnsi="Josefin Sans"/>
-            <w:noProof/>
-            <w:webHidden/>
-          </w:rPr>
-          <w:instrText xml:space="preserve"> PAGEREF _Toc211846396 \h </w:instrText>
-        </w:r>
-        <w:r>
-          <w:rPr>
-            <w:rFonts w:ascii="Josefin Sans" w:hAnsi="Josefin Sans"/>
-            <w:noProof/>
-            <w:webHidden/>
-          </w:rPr>
-        </w:r>
-        <w:r>
-          <w:rPr>
-            <w:rFonts w:ascii="Josefin Sans" w:hAnsi="Josefin Sans"/>
+            <w:noProof/>
+            <w:webHidden/>
+          </w:rPr>
+          <w:instrText xml:space="preserve"> PAGEREF _Toc213343718 \h </w:instrText>
+        </w:r>
+        <w:r>
+          <w:rPr>
+            <w:noProof/>
+            <w:webHidden/>
+          </w:rPr>
+        </w:r>
+        <w:r>
+          <w:rPr>
             <w:noProof/>
             <w:webHidden/>
           </w:rPr>
@@ -1250,15 +1190,13 @@
         </w:r>
         <w:r>
           <w:rPr>
-            <w:rFonts w:ascii="Josefin Sans" w:hAnsi="Josefin Sans"/>
-            <w:noProof/>
-            <w:webHidden/>
-          </w:rPr>
-          <w:t>7</w:t>
-        </w:r>
-        <w:r>
-          <w:rPr>
-            <w:rFonts w:ascii="Josefin Sans" w:hAnsi="Josefin Sans"/>
+            <w:noProof/>
+            <w:webHidden/>
+          </w:rPr>
+          <w:t>8</w:t>
+        </w:r>
+        <w:r>
+          <w:rPr>
             <w:noProof/>
             <w:webHidden/>
           </w:rPr>
@@ -1273,13 +1211,15 @@
           <w:tab w:val="right" w:leader="underscore" w:pos="9350"/>
         </w:tabs>
         <w:rPr>
-          <w:rFonts w:ascii="Josefin Sans" w:hAnsi="Josefin Sans"/>
+          <w:rFonts w:asciiTheme="minorHAnsi" w:eastAsiaTheme="minorEastAsia" w:hAnsiTheme="minorHAnsi" w:cstheme="minorBidi"/>
           <w:noProof/>
+          <w:kern w:val="2"/>
           <w:sz w:val="24"/>
           <w:szCs w:val="24"/>
-        </w:rPr>
-      </w:pPr>
-      <w:hyperlink w:anchor="_Toc211846397" w:history="1">
+          <w14:ligatures w14:val="standardContextual"/>
+        </w:rPr>
+      </w:pPr>
+      <w:hyperlink w:anchor="_Toc213343719" w:history="1">
         <w:r>
           <w:rPr>
             <w:rStyle w:val="Hyperlink"/>
@@ -1290,7 +1230,6 @@
         </w:r>
         <w:r>
           <w:rPr>
-            <w:rFonts w:ascii="Josefin Sans" w:hAnsi="Josefin Sans"/>
             <w:noProof/>
             <w:webHidden/>
           </w:rPr>
@@ -1298,7 +1237,6 @@
         </w:r>
         <w:r>
           <w:rPr>
-            <w:rFonts w:ascii="Josefin Sans" w:hAnsi="Josefin Sans"/>
             <w:noProof/>
             <w:webHidden/>
           </w:rPr>
@@ -1306,22 +1244,19 @@
         </w:r>
         <w:r>
           <w:rPr>
-            <w:rFonts w:ascii="Josefin Sans" w:hAnsi="Josefin Sans"/>
-            <w:noProof/>
-            <w:webHidden/>
-          </w:rPr>
-          <w:instrText xml:space="preserve"> PAGEREF _Toc211846397 \h </w:instrText>
-        </w:r>
-        <w:r>
-          <w:rPr>
-            <w:rFonts w:ascii="Josefin Sans" w:hAnsi="Josefin Sans"/>
-            <w:noProof/>
-            <w:webHidden/>
-          </w:rPr>
-        </w:r>
-        <w:r>
-          <w:rPr>
-            <w:rFonts w:ascii="Josefin Sans" w:hAnsi="Josefin Sans"/>
+            <w:noProof/>
+            <w:webHidden/>
+          </w:rPr>
+          <w:instrText xml:space="preserve"> PAGEREF _Toc213343719 \h </w:instrText>
+        </w:r>
+        <w:r>
+          <w:rPr>
+            <w:noProof/>
+            <w:webHidden/>
+          </w:rPr>
+        </w:r>
+        <w:r>
+          <w:rPr>
             <w:noProof/>
             <w:webHidden/>
           </w:rPr>
@@ -1329,15 +1264,13 @@
         </w:r>
         <w:r>
           <w:rPr>
-            <w:rFonts w:ascii="Josefin Sans" w:hAnsi="Josefin Sans"/>
-            <w:noProof/>
-            <w:webHidden/>
-          </w:rPr>
-          <w:t>7</w:t>
-        </w:r>
-        <w:r>
-          <w:rPr>
-            <w:rFonts w:ascii="Josefin Sans" w:hAnsi="Josefin Sans"/>
+            <w:noProof/>
+            <w:webHidden/>
+          </w:rPr>
+          <w:t>8</w:t>
+        </w:r>
+        <w:r>
+          <w:rPr>
             <w:noProof/>
             <w:webHidden/>
           </w:rPr>
@@ -1352,13 +1285,15 @@
           <w:tab w:val="right" w:leader="underscore" w:pos="9350"/>
         </w:tabs>
         <w:rPr>
-          <w:rFonts w:ascii="Josefin Sans" w:hAnsi="Josefin Sans"/>
+          <w:rFonts w:asciiTheme="minorHAnsi" w:eastAsiaTheme="minorEastAsia" w:hAnsiTheme="minorHAnsi" w:cstheme="minorBidi"/>
           <w:noProof/>
+          <w:kern w:val="2"/>
           <w:sz w:val="24"/>
           <w:szCs w:val="24"/>
-        </w:rPr>
-      </w:pPr>
-      <w:hyperlink w:anchor="_Toc211846398" w:history="1">
+          <w14:ligatures w14:val="standardContextual"/>
+        </w:rPr>
+      </w:pPr>
+      <w:hyperlink w:anchor="_Toc213343720" w:history="1">
         <w:r>
           <w:rPr>
             <w:rStyle w:val="Hyperlink"/>
@@ -1369,7 +1304,6 @@
         </w:r>
         <w:r>
           <w:rPr>
-            <w:rFonts w:ascii="Josefin Sans" w:hAnsi="Josefin Sans"/>
             <w:noProof/>
             <w:webHidden/>
           </w:rPr>
@@ -1377,7 +1311,6 @@
         </w:r>
         <w:r>
           <w:rPr>
-            <w:rFonts w:ascii="Josefin Sans" w:hAnsi="Josefin Sans"/>
             <w:noProof/>
             <w:webHidden/>
           </w:rPr>
@@ -1385,22 +1318,19 @@
         </w:r>
         <w:r>
           <w:rPr>
-            <w:rFonts w:ascii="Josefin Sans" w:hAnsi="Josefin Sans"/>
-            <w:noProof/>
-            <w:webHidden/>
-          </w:rPr>
-          <w:instrText xml:space="preserve"> PAGEREF _Toc211846398 \h </w:instrText>
-        </w:r>
-        <w:r>
-          <w:rPr>
-            <w:rFonts w:ascii="Josefin Sans" w:hAnsi="Josefin Sans"/>
-            <w:noProof/>
-            <w:webHidden/>
-          </w:rPr>
-        </w:r>
-        <w:r>
-          <w:rPr>
-            <w:rFonts w:ascii="Josefin Sans" w:hAnsi="Josefin Sans"/>
+            <w:noProof/>
+            <w:webHidden/>
+          </w:rPr>
+          <w:instrText xml:space="preserve"> PAGEREF _Toc213343720 \h </w:instrText>
+        </w:r>
+        <w:r>
+          <w:rPr>
+            <w:noProof/>
+            <w:webHidden/>
+          </w:rPr>
+        </w:r>
+        <w:r>
+          <w:rPr>
             <w:noProof/>
             <w:webHidden/>
           </w:rPr>
@@ -1408,15 +1338,13 @@
         </w:r>
         <w:r>
           <w:rPr>
-            <w:rFonts w:ascii="Josefin Sans" w:hAnsi="Josefin Sans"/>
-            <w:noProof/>
-            <w:webHidden/>
-          </w:rPr>
-          <w:t>7</w:t>
-        </w:r>
-        <w:r>
-          <w:rPr>
-            <w:rFonts w:ascii="Josefin Sans" w:hAnsi="Josefin Sans"/>
+            <w:noProof/>
+            <w:webHidden/>
+          </w:rPr>
+          <w:t>8</w:t>
+        </w:r>
+        <w:r>
+          <w:rPr>
             <w:noProof/>
             <w:webHidden/>
           </w:rPr>
@@ -1431,13 +1359,15 @@
           <w:tab w:val="right" w:leader="underscore" w:pos="9350"/>
         </w:tabs>
         <w:rPr>
-          <w:rFonts w:ascii="Josefin Sans" w:hAnsi="Josefin Sans"/>
+          <w:rFonts w:asciiTheme="minorHAnsi" w:eastAsiaTheme="minorEastAsia" w:hAnsiTheme="minorHAnsi" w:cstheme="minorBidi"/>
           <w:noProof/>
+          <w:kern w:val="2"/>
           <w:sz w:val="24"/>
           <w:szCs w:val="24"/>
-        </w:rPr>
-      </w:pPr>
-      <w:hyperlink w:anchor="_Toc211846399" w:history="1">
+          <w14:ligatures w14:val="standardContextual"/>
+        </w:rPr>
+      </w:pPr>
+      <w:hyperlink w:anchor="_Toc213343721" w:history="1">
         <w:r>
           <w:rPr>
             <w:rStyle w:val="Hyperlink"/>
@@ -1448,7 +1378,6 @@
         </w:r>
         <w:r>
           <w:rPr>
-            <w:rFonts w:ascii="Josefin Sans" w:hAnsi="Josefin Sans"/>
             <w:noProof/>
             <w:webHidden/>
           </w:rPr>
@@ -1456,7 +1385,6 @@
         </w:r>
         <w:r>
           <w:rPr>
-            <w:rFonts w:ascii="Josefin Sans" w:hAnsi="Josefin Sans"/>
             <w:noProof/>
             <w:webHidden/>
           </w:rPr>
@@ -1464,22 +1392,19 @@
         </w:r>
         <w:r>
           <w:rPr>
-            <w:rFonts w:ascii="Josefin Sans" w:hAnsi="Josefin Sans"/>
-            <w:noProof/>
-            <w:webHidden/>
-          </w:rPr>
-          <w:instrText xml:space="preserve"> PAGEREF _Toc211846399 \h </w:instrText>
-        </w:r>
-        <w:r>
-          <w:rPr>
-            <w:rFonts w:ascii="Josefin Sans" w:hAnsi="Josefin Sans"/>
-            <w:noProof/>
-            <w:webHidden/>
-          </w:rPr>
-        </w:r>
-        <w:r>
-          <w:rPr>
-            <w:rFonts w:ascii="Josefin Sans" w:hAnsi="Josefin Sans"/>
+            <w:noProof/>
+            <w:webHidden/>
+          </w:rPr>
+          <w:instrText xml:space="preserve"> PAGEREF _Toc213343721 \h </w:instrText>
+        </w:r>
+        <w:r>
+          <w:rPr>
+            <w:noProof/>
+            <w:webHidden/>
+          </w:rPr>
+        </w:r>
+        <w:r>
+          <w:rPr>
             <w:noProof/>
             <w:webHidden/>
           </w:rPr>
@@ -1487,15 +1412,13 @@
         </w:r>
         <w:r>
           <w:rPr>
-            <w:rFonts w:ascii="Josefin Sans" w:hAnsi="Josefin Sans"/>
-            <w:noProof/>
-            <w:webHidden/>
-          </w:rPr>
-          <w:t>7</w:t>
-        </w:r>
-        <w:r>
-          <w:rPr>
-            <w:rFonts w:ascii="Josefin Sans" w:hAnsi="Josefin Sans"/>
+            <w:noProof/>
+            <w:webHidden/>
+          </w:rPr>
+          <w:t>8</w:t>
+        </w:r>
+        <w:r>
+          <w:rPr>
             <w:noProof/>
             <w:webHidden/>
           </w:rPr>
@@ -1510,15 +1433,17 @@
           <w:tab w:val="right" w:leader="underscore" w:pos="9350"/>
         </w:tabs>
         <w:rPr>
-          <w:rFonts w:ascii="Josefin Sans" w:hAnsi="Josefin Sans"/>
+          <w:rFonts w:asciiTheme="minorHAnsi" w:eastAsiaTheme="minorEastAsia" w:hAnsiTheme="minorHAnsi" w:cstheme="minorBidi"/>
           <w:b w:val="0"/>
           <w:bCs w:val="0"/>
           <w:noProof/>
+          <w:kern w:val="2"/>
           <w:sz w:val="24"/>
           <w:szCs w:val="24"/>
-        </w:rPr>
-      </w:pPr>
-      <w:hyperlink w:anchor="_Toc211846400" w:history="1">
+          <w14:ligatures w14:val="standardContextual"/>
+        </w:rPr>
+      </w:pPr>
+      <w:hyperlink w:anchor="_Toc213343722" w:history="1">
         <w:r>
           <w:rPr>
             <w:rStyle w:val="Hyperlink"/>
@@ -1538,7 +1463,6 @@
         </w:r>
         <w:r>
           <w:rPr>
-            <w:rFonts w:ascii="Josefin Sans" w:hAnsi="Josefin Sans"/>
             <w:noProof/>
             <w:webHidden/>
           </w:rPr>
@@ -1546,7 +1470,6 @@
         </w:r>
         <w:r>
           <w:rPr>
-            <w:rFonts w:ascii="Josefin Sans" w:hAnsi="Josefin Sans"/>
             <w:noProof/>
             <w:webHidden/>
           </w:rPr>
@@ -1554,22 +1477,19 @@
         </w:r>
         <w:r>
           <w:rPr>
-            <w:rFonts w:ascii="Josefin Sans" w:hAnsi="Josefin Sans"/>
-            <w:noProof/>
-            <w:webHidden/>
-          </w:rPr>
-          <w:instrText xml:space="preserve"> PAGEREF _Toc211846400 \h </w:instrText>
-        </w:r>
-        <w:r>
-          <w:rPr>
-            <w:rFonts w:ascii="Josefin Sans" w:hAnsi="Josefin Sans"/>
-            <w:noProof/>
-            <w:webHidden/>
-          </w:rPr>
-        </w:r>
-        <w:r>
-          <w:rPr>
-            <w:rFonts w:ascii="Josefin Sans" w:hAnsi="Josefin Sans"/>
+            <w:noProof/>
+            <w:webHidden/>
+          </w:rPr>
+          <w:instrText xml:space="preserve"> PAGEREF _Toc213343722 \h </w:instrText>
+        </w:r>
+        <w:r>
+          <w:rPr>
+            <w:noProof/>
+            <w:webHidden/>
+          </w:rPr>
+        </w:r>
+        <w:r>
+          <w:rPr>
             <w:noProof/>
             <w:webHidden/>
           </w:rPr>
@@ -1577,15 +1497,13 @@
         </w:r>
         <w:r>
           <w:rPr>
-            <w:rFonts w:ascii="Josefin Sans" w:hAnsi="Josefin Sans"/>
-            <w:noProof/>
-            <w:webHidden/>
-          </w:rPr>
-          <w:t>8</w:t>
-        </w:r>
-        <w:r>
-          <w:rPr>
-            <w:rFonts w:ascii="Josefin Sans" w:hAnsi="Josefin Sans"/>
+            <w:noProof/>
+            <w:webHidden/>
+          </w:rPr>
+          <w:t>9</w:t>
+        </w:r>
+        <w:r>
+          <w:rPr>
             <w:noProof/>
             <w:webHidden/>
           </w:rPr>
@@ -1600,13 +1518,15 @@
           <w:tab w:val="right" w:leader="underscore" w:pos="9350"/>
         </w:tabs>
         <w:rPr>
-          <w:rFonts w:ascii="Josefin Sans" w:hAnsi="Josefin Sans"/>
+          <w:rFonts w:asciiTheme="minorHAnsi" w:eastAsiaTheme="minorEastAsia" w:hAnsiTheme="minorHAnsi" w:cstheme="minorBidi"/>
           <w:noProof/>
+          <w:kern w:val="2"/>
           <w:sz w:val="24"/>
           <w:szCs w:val="24"/>
-        </w:rPr>
-      </w:pPr>
-      <w:hyperlink w:anchor="_Toc211846401" w:history="1">
+          <w14:ligatures w14:val="standardContextual"/>
+        </w:rPr>
+      </w:pPr>
+      <w:hyperlink w:anchor="_Toc213343723" w:history="1">
         <w:r>
           <w:rPr>
             <w:rStyle w:val="Hyperlink"/>
@@ -1617,7 +1537,6 @@
         </w:r>
         <w:r>
           <w:rPr>
-            <w:rFonts w:ascii="Josefin Sans" w:hAnsi="Josefin Sans"/>
             <w:noProof/>
             <w:webHidden/>
           </w:rPr>
@@ -1625,7 +1544,6 @@
         </w:r>
         <w:r>
           <w:rPr>
-            <w:rFonts w:ascii="Josefin Sans" w:hAnsi="Josefin Sans"/>
             <w:noProof/>
             <w:webHidden/>
           </w:rPr>
@@ -1633,22 +1551,19 @@
         </w:r>
         <w:r>
           <w:rPr>
-            <w:rFonts w:ascii="Josefin Sans" w:hAnsi="Josefin Sans"/>
-            <w:noProof/>
-            <w:webHidden/>
-          </w:rPr>
-          <w:instrText xml:space="preserve"> PAGEREF _Toc211846401 \h </w:instrText>
-        </w:r>
-        <w:r>
-          <w:rPr>
-            <w:rFonts w:ascii="Josefin Sans" w:hAnsi="Josefin Sans"/>
-            <w:noProof/>
-            <w:webHidden/>
-          </w:rPr>
-        </w:r>
-        <w:r>
-          <w:rPr>
-            <w:rFonts w:ascii="Josefin Sans" w:hAnsi="Josefin Sans"/>
+            <w:noProof/>
+            <w:webHidden/>
+          </w:rPr>
+          <w:instrText xml:space="preserve"> PAGEREF _Toc213343723 \h </w:instrText>
+        </w:r>
+        <w:r>
+          <w:rPr>
+            <w:noProof/>
+            <w:webHidden/>
+          </w:rPr>
+        </w:r>
+        <w:r>
+          <w:rPr>
             <w:noProof/>
             <w:webHidden/>
           </w:rPr>
@@ -1656,15 +1571,13 @@
         </w:r>
         <w:r>
           <w:rPr>
-            <w:rFonts w:ascii="Josefin Sans" w:hAnsi="Josefin Sans"/>
-            <w:noProof/>
-            <w:webHidden/>
-          </w:rPr>
-          <w:t>8</w:t>
-        </w:r>
-        <w:r>
-          <w:rPr>
-            <w:rFonts w:ascii="Josefin Sans" w:hAnsi="Josefin Sans"/>
+            <w:noProof/>
+            <w:webHidden/>
+          </w:rPr>
+          <w:t>9</w:t>
+        </w:r>
+        <w:r>
+          <w:rPr>
             <w:noProof/>
             <w:webHidden/>
           </w:rPr>
@@ -1679,13 +1592,15 @@
           <w:tab w:val="right" w:leader="underscore" w:pos="9350"/>
         </w:tabs>
         <w:rPr>
-          <w:rFonts w:ascii="Josefin Sans" w:hAnsi="Josefin Sans"/>
+          <w:rFonts w:asciiTheme="minorHAnsi" w:eastAsiaTheme="minorEastAsia" w:hAnsiTheme="minorHAnsi" w:cstheme="minorBidi"/>
           <w:noProof/>
+          <w:kern w:val="2"/>
           <w:sz w:val="24"/>
           <w:szCs w:val="24"/>
-        </w:rPr>
-      </w:pPr>
-      <w:hyperlink w:anchor="_Toc211846402" w:history="1">
+          <w14:ligatures w14:val="standardContextual"/>
+        </w:rPr>
+      </w:pPr>
+      <w:hyperlink w:anchor="_Toc213343724" w:history="1">
         <w:r>
           <w:rPr>
             <w:rStyle w:val="Hyperlink"/>
@@ -1696,7 +1611,6 @@
         </w:r>
         <w:r>
           <w:rPr>
-            <w:rFonts w:ascii="Josefin Sans" w:hAnsi="Josefin Sans"/>
             <w:noProof/>
             <w:webHidden/>
           </w:rPr>
@@ -1704,7 +1618,6 @@
         </w:r>
         <w:r>
           <w:rPr>
-            <w:rFonts w:ascii="Josefin Sans" w:hAnsi="Josefin Sans"/>
             <w:noProof/>
             <w:webHidden/>
           </w:rPr>
@@ -1712,22 +1625,19 @@
         </w:r>
         <w:r>
           <w:rPr>
-            <w:rFonts w:ascii="Josefin Sans" w:hAnsi="Josefin Sans"/>
-            <w:noProof/>
-            <w:webHidden/>
-          </w:rPr>
-          <w:instrText xml:space="preserve"> PAGEREF _Toc211846402 \h </w:instrText>
-        </w:r>
-        <w:r>
-          <w:rPr>
-            <w:rFonts w:ascii="Josefin Sans" w:hAnsi="Josefin Sans"/>
-            <w:noProof/>
-            <w:webHidden/>
-          </w:rPr>
-        </w:r>
-        <w:r>
-          <w:rPr>
-            <w:rFonts w:ascii="Josefin Sans" w:hAnsi="Josefin Sans"/>
+            <w:noProof/>
+            <w:webHidden/>
+          </w:rPr>
+          <w:instrText xml:space="preserve"> PAGEREF _Toc213343724 \h </w:instrText>
+        </w:r>
+        <w:r>
+          <w:rPr>
+            <w:noProof/>
+            <w:webHidden/>
+          </w:rPr>
+        </w:r>
+        <w:r>
+          <w:rPr>
             <w:noProof/>
             <w:webHidden/>
           </w:rPr>
@@ -1735,15 +1645,13 @@
         </w:r>
         <w:r>
           <w:rPr>
-            <w:rFonts w:ascii="Josefin Sans" w:hAnsi="Josefin Sans"/>
-            <w:noProof/>
-            <w:webHidden/>
-          </w:rPr>
-          <w:t>8</w:t>
-        </w:r>
-        <w:r>
-          <w:rPr>
-            <w:rFonts w:ascii="Josefin Sans" w:hAnsi="Josefin Sans"/>
+            <w:noProof/>
+            <w:webHidden/>
+          </w:rPr>
+          <w:t>9</w:t>
+        </w:r>
+        <w:r>
+          <w:rPr>
             <w:noProof/>
             <w:webHidden/>
           </w:rPr>
@@ -1758,13 +1666,15 @@
           <w:tab w:val="right" w:leader="underscore" w:pos="9350"/>
         </w:tabs>
         <w:rPr>
-          <w:rFonts w:ascii="Josefin Sans" w:hAnsi="Josefin Sans"/>
+          <w:rFonts w:asciiTheme="minorHAnsi" w:eastAsiaTheme="minorEastAsia" w:hAnsiTheme="minorHAnsi" w:cstheme="minorBidi"/>
           <w:noProof/>
+          <w:kern w:val="2"/>
           <w:sz w:val="24"/>
           <w:szCs w:val="24"/>
-        </w:rPr>
-      </w:pPr>
-      <w:hyperlink w:anchor="_Toc211846403" w:history="1">
+          <w14:ligatures w14:val="standardContextual"/>
+        </w:rPr>
+      </w:pPr>
+      <w:hyperlink w:anchor="_Toc213343725" w:history="1">
         <w:r>
           <w:rPr>
             <w:rStyle w:val="Hyperlink"/>
@@ -1775,7 +1685,6 @@
         </w:r>
         <w:r>
           <w:rPr>
-            <w:rFonts w:ascii="Josefin Sans" w:hAnsi="Josefin Sans"/>
             <w:noProof/>
             <w:webHidden/>
           </w:rPr>
@@ -1783,7 +1692,6 @@
         </w:r>
         <w:r>
           <w:rPr>
-            <w:rFonts w:ascii="Josefin Sans" w:hAnsi="Josefin Sans"/>
             <w:noProof/>
             <w:webHidden/>
           </w:rPr>
@@ -1791,22 +1699,19 @@
         </w:r>
         <w:r>
           <w:rPr>
-            <w:rFonts w:ascii="Josefin Sans" w:hAnsi="Josefin Sans"/>
-            <w:noProof/>
-            <w:webHidden/>
-          </w:rPr>
-          <w:instrText xml:space="preserve"> PAGEREF _Toc211846403 \h </w:instrText>
-        </w:r>
-        <w:r>
-          <w:rPr>
-            <w:rFonts w:ascii="Josefin Sans" w:hAnsi="Josefin Sans"/>
-            <w:noProof/>
-            <w:webHidden/>
-          </w:rPr>
-        </w:r>
-        <w:r>
-          <w:rPr>
-            <w:rFonts w:ascii="Josefin Sans" w:hAnsi="Josefin Sans"/>
+            <w:noProof/>
+            <w:webHidden/>
+          </w:rPr>
+          <w:instrText xml:space="preserve"> PAGEREF _Toc213343725 \h </w:instrText>
+        </w:r>
+        <w:r>
+          <w:rPr>
+            <w:noProof/>
+            <w:webHidden/>
+          </w:rPr>
+        </w:r>
+        <w:r>
+          <w:rPr>
             <w:noProof/>
             <w:webHidden/>
           </w:rPr>
@@ -1814,15 +1719,13 @@
         </w:r>
         <w:r>
           <w:rPr>
-            <w:rFonts w:ascii="Josefin Sans" w:hAnsi="Josefin Sans"/>
-            <w:noProof/>
-            <w:webHidden/>
-          </w:rPr>
-          <w:t>9</w:t>
-        </w:r>
-        <w:r>
-          <w:rPr>
-            <w:rFonts w:ascii="Josefin Sans" w:hAnsi="Josefin Sans"/>
+            <w:noProof/>
+            <w:webHidden/>
+          </w:rPr>
+          <w:t>10</w:t>
+        </w:r>
+        <w:r>
+          <w:rPr>
             <w:noProof/>
             <w:webHidden/>
           </w:rPr>
@@ -1837,13 +1740,15 @@
           <w:tab w:val="right" w:leader="underscore" w:pos="9350"/>
         </w:tabs>
         <w:rPr>
-          <w:rFonts w:ascii="Josefin Sans" w:hAnsi="Josefin Sans"/>
+          <w:rFonts w:asciiTheme="minorHAnsi" w:eastAsiaTheme="minorEastAsia" w:hAnsiTheme="minorHAnsi" w:cstheme="minorBidi"/>
           <w:noProof/>
+          <w:kern w:val="2"/>
           <w:sz w:val="24"/>
           <w:szCs w:val="24"/>
-        </w:rPr>
-      </w:pPr>
-      <w:hyperlink w:anchor="_Toc211846404" w:history="1">
+          <w14:ligatures w14:val="standardContextual"/>
+        </w:rPr>
+      </w:pPr>
+      <w:hyperlink w:anchor="_Toc213343726" w:history="1">
         <w:r>
           <w:rPr>
             <w:rStyle w:val="Hyperlink"/>
@@ -1854,7 +1759,6 @@
         </w:r>
         <w:r>
           <w:rPr>
-            <w:rFonts w:ascii="Josefin Sans" w:hAnsi="Josefin Sans"/>
             <w:noProof/>
             <w:webHidden/>
           </w:rPr>
@@ -1862,7 +1766,6 @@
         </w:r>
         <w:r>
           <w:rPr>
-            <w:rFonts w:ascii="Josefin Sans" w:hAnsi="Josefin Sans"/>
             <w:noProof/>
             <w:webHidden/>
           </w:rPr>
@@ -1870,22 +1773,19 @@
         </w:r>
         <w:r>
           <w:rPr>
-            <w:rFonts w:ascii="Josefin Sans" w:hAnsi="Josefin Sans"/>
-            <w:noProof/>
-            <w:webHidden/>
-          </w:rPr>
-          <w:instrText xml:space="preserve"> PAGEREF _Toc211846404 \h </w:instrText>
-        </w:r>
-        <w:r>
-          <w:rPr>
-            <w:rFonts w:ascii="Josefin Sans" w:hAnsi="Josefin Sans"/>
-            <w:noProof/>
-            <w:webHidden/>
-          </w:rPr>
-        </w:r>
-        <w:r>
-          <w:rPr>
-            <w:rFonts w:ascii="Josefin Sans" w:hAnsi="Josefin Sans"/>
+            <w:noProof/>
+            <w:webHidden/>
+          </w:rPr>
+          <w:instrText xml:space="preserve"> PAGEREF _Toc213343726 \h </w:instrText>
+        </w:r>
+        <w:r>
+          <w:rPr>
+            <w:noProof/>
+            <w:webHidden/>
+          </w:rPr>
+        </w:r>
+        <w:r>
+          <w:rPr>
             <w:noProof/>
             <w:webHidden/>
           </w:rPr>
@@ -1893,15 +1793,13 @@
         </w:r>
         <w:r>
           <w:rPr>
-            <w:rFonts w:ascii="Josefin Sans" w:hAnsi="Josefin Sans"/>
-            <w:noProof/>
-            <w:webHidden/>
-          </w:rPr>
-          <w:t>10</w:t>
-        </w:r>
-        <w:r>
-          <w:rPr>
-            <w:rFonts w:ascii="Josefin Sans" w:hAnsi="Josefin Sans"/>
+            <w:noProof/>
+            <w:webHidden/>
+          </w:rPr>
+          <w:t>11</w:t>
+        </w:r>
+        <w:r>
+          <w:rPr>
             <w:noProof/>
             <w:webHidden/>
           </w:rPr>
@@ -1916,13 +1814,15 @@
           <w:tab w:val="right" w:leader="underscore" w:pos="9350"/>
         </w:tabs>
         <w:rPr>
-          <w:rFonts w:ascii="Josefin Sans" w:hAnsi="Josefin Sans"/>
+          <w:rFonts w:asciiTheme="minorHAnsi" w:eastAsiaTheme="minorEastAsia" w:hAnsiTheme="minorHAnsi" w:cstheme="minorBidi"/>
           <w:noProof/>
+          <w:kern w:val="2"/>
           <w:sz w:val="24"/>
           <w:szCs w:val="24"/>
-        </w:rPr>
-      </w:pPr>
-      <w:hyperlink w:anchor="_Toc211846405" w:history="1">
+          <w14:ligatures w14:val="standardContextual"/>
+        </w:rPr>
+      </w:pPr>
+      <w:hyperlink w:anchor="_Toc213343727" w:history="1">
         <w:r>
           <w:rPr>
             <w:rStyle w:val="Hyperlink"/>
@@ -1933,7 +1833,6 @@
         </w:r>
         <w:r>
           <w:rPr>
-            <w:rFonts w:ascii="Josefin Sans" w:hAnsi="Josefin Sans"/>
             <w:noProof/>
             <w:webHidden/>
           </w:rPr>
@@ -1941,7 +1840,6 @@
         </w:r>
         <w:r>
           <w:rPr>
-            <w:rFonts w:ascii="Josefin Sans" w:hAnsi="Josefin Sans"/>
             <w:noProof/>
             <w:webHidden/>
           </w:rPr>
@@ -1949,22 +1847,19 @@
         </w:r>
         <w:r>
           <w:rPr>
-            <w:rFonts w:ascii="Josefin Sans" w:hAnsi="Josefin Sans"/>
-            <w:noProof/>
-            <w:webHidden/>
-          </w:rPr>
-          <w:instrText xml:space="preserve"> PAGEREF _Toc211846405 \h </w:instrText>
-        </w:r>
-        <w:r>
-          <w:rPr>
-            <w:rFonts w:ascii="Josefin Sans" w:hAnsi="Josefin Sans"/>
-            <w:noProof/>
-            <w:webHidden/>
-          </w:rPr>
-        </w:r>
-        <w:r>
-          <w:rPr>
-            <w:rFonts w:ascii="Josefin Sans" w:hAnsi="Josefin Sans"/>
+            <w:noProof/>
+            <w:webHidden/>
+          </w:rPr>
+          <w:instrText xml:space="preserve"> PAGEREF _Toc213343727 \h </w:instrText>
+        </w:r>
+        <w:r>
+          <w:rPr>
+            <w:noProof/>
+            <w:webHidden/>
+          </w:rPr>
+        </w:r>
+        <w:r>
+          <w:rPr>
             <w:noProof/>
             <w:webHidden/>
           </w:rPr>
@@ -1972,15 +1867,13 @@
         </w:r>
         <w:r>
           <w:rPr>
-            <w:rFonts w:ascii="Josefin Sans" w:hAnsi="Josefin Sans"/>
-            <w:noProof/>
-            <w:webHidden/>
-          </w:rPr>
-          <w:t>10</w:t>
-        </w:r>
-        <w:r>
-          <w:rPr>
-            <w:rFonts w:ascii="Josefin Sans" w:hAnsi="Josefin Sans"/>
+            <w:noProof/>
+            <w:webHidden/>
+          </w:rPr>
+          <w:t>11</w:t>
+        </w:r>
+        <w:r>
+          <w:rPr>
             <w:noProof/>
             <w:webHidden/>
           </w:rPr>
@@ -1995,13 +1888,15 @@
           <w:tab w:val="right" w:leader="underscore" w:pos="9350"/>
         </w:tabs>
         <w:rPr>
-          <w:rFonts w:ascii="Josefin Sans" w:hAnsi="Josefin Sans"/>
+          <w:rFonts w:asciiTheme="minorHAnsi" w:eastAsiaTheme="minorEastAsia" w:hAnsiTheme="minorHAnsi" w:cstheme="minorBidi"/>
           <w:noProof/>
+          <w:kern w:val="2"/>
           <w:sz w:val="24"/>
           <w:szCs w:val="24"/>
-        </w:rPr>
-      </w:pPr>
-      <w:hyperlink w:anchor="_Toc211846406" w:history="1">
+          <w14:ligatures w14:val="standardContextual"/>
+        </w:rPr>
+      </w:pPr>
+      <w:hyperlink w:anchor="_Toc213343728" w:history="1">
         <w:r>
           <w:rPr>
             <w:rStyle w:val="Hyperlink"/>
@@ -2012,7 +1907,6 @@
         </w:r>
         <w:r>
           <w:rPr>
-            <w:rFonts w:ascii="Josefin Sans" w:hAnsi="Josefin Sans"/>
             <w:noProof/>
             <w:webHidden/>
           </w:rPr>
@@ -2020,7 +1914,6 @@
         </w:r>
         <w:r>
           <w:rPr>
-            <w:rFonts w:ascii="Josefin Sans" w:hAnsi="Josefin Sans"/>
             <w:noProof/>
             <w:webHidden/>
           </w:rPr>
@@ -2028,22 +1921,19 @@
         </w:r>
         <w:r>
           <w:rPr>
-            <w:rFonts w:ascii="Josefin Sans" w:hAnsi="Josefin Sans"/>
-            <w:noProof/>
-            <w:webHidden/>
-          </w:rPr>
-          <w:instrText xml:space="preserve"> PAGEREF _Toc211846406 \h </w:instrText>
-        </w:r>
-        <w:r>
-          <w:rPr>
-            <w:rFonts w:ascii="Josefin Sans" w:hAnsi="Josefin Sans"/>
-            <w:noProof/>
-            <w:webHidden/>
-          </w:rPr>
-        </w:r>
-        <w:r>
-          <w:rPr>
-            <w:rFonts w:ascii="Josefin Sans" w:hAnsi="Josefin Sans"/>
+            <w:noProof/>
+            <w:webHidden/>
+          </w:rPr>
+          <w:instrText xml:space="preserve"> PAGEREF _Toc213343728 \h </w:instrText>
+        </w:r>
+        <w:r>
+          <w:rPr>
+            <w:noProof/>
+            <w:webHidden/>
+          </w:rPr>
+        </w:r>
+        <w:r>
+          <w:rPr>
             <w:noProof/>
             <w:webHidden/>
           </w:rPr>
@@ -2051,15 +1941,13 @@
         </w:r>
         <w:r>
           <w:rPr>
-            <w:rFonts w:ascii="Josefin Sans" w:hAnsi="Josefin Sans"/>
-            <w:noProof/>
-            <w:webHidden/>
-          </w:rPr>
-          <w:t>11</w:t>
-        </w:r>
-        <w:r>
-          <w:rPr>
-            <w:rFonts w:ascii="Josefin Sans" w:hAnsi="Josefin Sans"/>
+            <w:noProof/>
+            <w:webHidden/>
+          </w:rPr>
+          <w:t>12</w:t>
+        </w:r>
+        <w:r>
+          <w:rPr>
             <w:noProof/>
             <w:webHidden/>
           </w:rPr>
@@ -2074,13 +1962,15 @@
           <w:tab w:val="right" w:leader="underscore" w:pos="9350"/>
         </w:tabs>
         <w:rPr>
-          <w:rFonts w:ascii="Josefin Sans" w:hAnsi="Josefin Sans"/>
+          <w:rFonts w:asciiTheme="minorHAnsi" w:eastAsiaTheme="minorEastAsia" w:hAnsiTheme="minorHAnsi" w:cstheme="minorBidi"/>
           <w:noProof/>
+          <w:kern w:val="2"/>
           <w:sz w:val="24"/>
           <w:szCs w:val="24"/>
-        </w:rPr>
-      </w:pPr>
-      <w:hyperlink w:anchor="_Toc211846407" w:history="1">
+          <w14:ligatures w14:val="standardContextual"/>
+        </w:rPr>
+      </w:pPr>
+      <w:hyperlink w:anchor="_Toc213343729" w:history="1">
         <w:r>
           <w:rPr>
             <w:rStyle w:val="Hyperlink"/>
@@ -2091,7 +1981,6 @@
         </w:r>
         <w:r>
           <w:rPr>
-            <w:rFonts w:ascii="Josefin Sans" w:hAnsi="Josefin Sans"/>
             <w:noProof/>
             <w:webHidden/>
           </w:rPr>
@@ -2099,7 +1988,6 @@
         </w:r>
         <w:r>
           <w:rPr>
-            <w:rFonts w:ascii="Josefin Sans" w:hAnsi="Josefin Sans"/>
             <w:noProof/>
             <w:webHidden/>
           </w:rPr>
@@ -2107,22 +1995,19 @@
         </w:r>
         <w:r>
           <w:rPr>
-            <w:rFonts w:ascii="Josefin Sans" w:hAnsi="Josefin Sans"/>
-            <w:noProof/>
-            <w:webHidden/>
-          </w:rPr>
-          <w:instrText xml:space="preserve"> PAGEREF _Toc211846407 \h </w:instrText>
-        </w:r>
-        <w:r>
-          <w:rPr>
-            <w:rFonts w:ascii="Josefin Sans" w:hAnsi="Josefin Sans"/>
-            <w:noProof/>
-            <w:webHidden/>
-          </w:rPr>
-        </w:r>
-        <w:r>
-          <w:rPr>
-            <w:rFonts w:ascii="Josefin Sans" w:hAnsi="Josefin Sans"/>
+            <w:noProof/>
+            <w:webHidden/>
+          </w:rPr>
+          <w:instrText xml:space="preserve"> PAGEREF _Toc213343729 \h </w:instrText>
+        </w:r>
+        <w:r>
+          <w:rPr>
+            <w:noProof/>
+            <w:webHidden/>
+          </w:rPr>
+        </w:r>
+        <w:r>
+          <w:rPr>
             <w:noProof/>
             <w:webHidden/>
           </w:rPr>
@@ -2130,15 +2015,13 @@
         </w:r>
         <w:r>
           <w:rPr>
-            <w:rFonts w:ascii="Josefin Sans" w:hAnsi="Josefin Sans"/>
-            <w:noProof/>
-            <w:webHidden/>
-          </w:rPr>
-          <w:t>11</w:t>
-        </w:r>
-        <w:r>
-          <w:rPr>
-            <w:rFonts w:ascii="Josefin Sans" w:hAnsi="Josefin Sans"/>
+            <w:noProof/>
+            <w:webHidden/>
+          </w:rPr>
+          <w:t>12</w:t>
+        </w:r>
+        <w:r>
+          <w:rPr>
             <w:noProof/>
             <w:webHidden/>
           </w:rPr>
@@ -2153,13 +2036,15 @@
           <w:tab w:val="right" w:leader="underscore" w:pos="9350"/>
         </w:tabs>
         <w:rPr>
-          <w:rFonts w:ascii="Josefin Sans" w:hAnsi="Josefin Sans"/>
+          <w:rFonts w:asciiTheme="minorHAnsi" w:eastAsiaTheme="minorEastAsia" w:hAnsiTheme="minorHAnsi" w:cstheme="minorBidi"/>
           <w:noProof/>
+          <w:kern w:val="2"/>
           <w:sz w:val="24"/>
           <w:szCs w:val="24"/>
-        </w:rPr>
-      </w:pPr>
-      <w:hyperlink w:anchor="_Toc211846408" w:history="1">
+          <w14:ligatures w14:val="standardContextual"/>
+        </w:rPr>
+      </w:pPr>
+      <w:hyperlink w:anchor="_Toc213343730" w:history="1">
         <w:r>
           <w:rPr>
             <w:rStyle w:val="Hyperlink"/>
@@ -2170,7 +2055,6 @@
         </w:r>
         <w:r>
           <w:rPr>
-            <w:rFonts w:ascii="Josefin Sans" w:hAnsi="Josefin Sans"/>
             <w:noProof/>
             <w:webHidden/>
           </w:rPr>
@@ -2178,7 +2062,6 @@
         </w:r>
         <w:r>
           <w:rPr>
-            <w:rFonts w:ascii="Josefin Sans" w:hAnsi="Josefin Sans"/>
             <w:noProof/>
             <w:webHidden/>
           </w:rPr>
@@ -2186,22 +2069,19 @@
         </w:r>
         <w:r>
           <w:rPr>
-            <w:rFonts w:ascii="Josefin Sans" w:hAnsi="Josefin Sans"/>
-            <w:noProof/>
-            <w:webHidden/>
-          </w:rPr>
-          <w:instrText xml:space="preserve"> PAGEREF _Toc211846408 \h </w:instrText>
-        </w:r>
-        <w:r>
-          <w:rPr>
-            <w:rFonts w:ascii="Josefin Sans" w:hAnsi="Josefin Sans"/>
-            <w:noProof/>
-            <w:webHidden/>
-          </w:rPr>
-        </w:r>
-        <w:r>
-          <w:rPr>
-            <w:rFonts w:ascii="Josefin Sans" w:hAnsi="Josefin Sans"/>
+            <w:noProof/>
+            <w:webHidden/>
+          </w:rPr>
+          <w:instrText xml:space="preserve"> PAGEREF _Toc213343730 \h </w:instrText>
+        </w:r>
+        <w:r>
+          <w:rPr>
+            <w:noProof/>
+            <w:webHidden/>
+          </w:rPr>
+        </w:r>
+        <w:r>
+          <w:rPr>
             <w:noProof/>
             <w:webHidden/>
           </w:rPr>
@@ -2209,15 +2089,13 @@
         </w:r>
         <w:r>
           <w:rPr>
-            <w:rFonts w:ascii="Josefin Sans" w:hAnsi="Josefin Sans"/>
-            <w:noProof/>
-            <w:webHidden/>
-          </w:rPr>
-          <w:t>11</w:t>
-        </w:r>
-        <w:r>
-          <w:rPr>
-            <w:rFonts w:ascii="Josefin Sans" w:hAnsi="Josefin Sans"/>
+            <w:noProof/>
+            <w:webHidden/>
+          </w:rPr>
+          <w:t>12</w:t>
+        </w:r>
+        <w:r>
+          <w:rPr>
             <w:noProof/>
             <w:webHidden/>
           </w:rPr>
@@ -2232,13 +2110,15 @@
           <w:tab w:val="right" w:leader="underscore" w:pos="9350"/>
         </w:tabs>
         <w:rPr>
-          <w:rFonts w:ascii="Josefin Sans" w:hAnsi="Josefin Sans"/>
+          <w:rFonts w:asciiTheme="minorHAnsi" w:eastAsiaTheme="minorEastAsia" w:hAnsiTheme="minorHAnsi" w:cstheme="minorBidi"/>
           <w:noProof/>
+          <w:kern w:val="2"/>
           <w:sz w:val="24"/>
           <w:szCs w:val="24"/>
-        </w:rPr>
-      </w:pPr>
-      <w:hyperlink w:anchor="_Toc211846409" w:history="1">
+          <w14:ligatures w14:val="standardContextual"/>
+        </w:rPr>
+      </w:pPr>
+      <w:hyperlink w:anchor="_Toc213343731" w:history="1">
         <w:r>
           <w:rPr>
             <w:rStyle w:val="Hyperlink"/>
@@ -2249,7 +2129,6 @@
         </w:r>
         <w:r>
           <w:rPr>
-            <w:rFonts w:ascii="Josefin Sans" w:hAnsi="Josefin Sans"/>
             <w:noProof/>
             <w:webHidden/>
           </w:rPr>
@@ -2257,7 +2136,6 @@
         </w:r>
         <w:r>
           <w:rPr>
-            <w:rFonts w:ascii="Josefin Sans" w:hAnsi="Josefin Sans"/>
             <w:noProof/>
             <w:webHidden/>
           </w:rPr>
@@ -2265,22 +2143,19 @@
         </w:r>
         <w:r>
           <w:rPr>
-            <w:rFonts w:ascii="Josefin Sans" w:hAnsi="Josefin Sans"/>
-            <w:noProof/>
-            <w:webHidden/>
-          </w:rPr>
-          <w:instrText xml:space="preserve"> PAGEREF _Toc211846409 \h </w:instrText>
-        </w:r>
-        <w:r>
-          <w:rPr>
-            <w:rFonts w:ascii="Josefin Sans" w:hAnsi="Josefin Sans"/>
-            <w:noProof/>
-            <w:webHidden/>
-          </w:rPr>
-        </w:r>
-        <w:r>
-          <w:rPr>
-            <w:rFonts w:ascii="Josefin Sans" w:hAnsi="Josefin Sans"/>
+            <w:noProof/>
+            <w:webHidden/>
+          </w:rPr>
+          <w:instrText xml:space="preserve"> PAGEREF _Toc213343731 \h </w:instrText>
+        </w:r>
+        <w:r>
+          <w:rPr>
+            <w:noProof/>
+            <w:webHidden/>
+          </w:rPr>
+        </w:r>
+        <w:r>
+          <w:rPr>
             <w:noProof/>
             <w:webHidden/>
           </w:rPr>
@@ -2288,15 +2163,13 @@
         </w:r>
         <w:r>
           <w:rPr>
-            <w:rFonts w:ascii="Josefin Sans" w:hAnsi="Josefin Sans"/>
-            <w:noProof/>
-            <w:webHidden/>
-          </w:rPr>
-          <w:t>12</w:t>
-        </w:r>
-        <w:r>
-          <w:rPr>
-            <w:rFonts w:ascii="Josefin Sans" w:hAnsi="Josefin Sans"/>
+            <w:noProof/>
+            <w:webHidden/>
+          </w:rPr>
+          <w:t>13</w:t>
+        </w:r>
+        <w:r>
+          <w:rPr>
             <w:noProof/>
             <w:webHidden/>
           </w:rPr>
@@ -2311,13 +2184,15 @@
           <w:tab w:val="right" w:leader="underscore" w:pos="9350"/>
         </w:tabs>
         <w:rPr>
-          <w:rFonts w:ascii="Josefin Sans" w:hAnsi="Josefin Sans"/>
+          <w:rFonts w:asciiTheme="minorHAnsi" w:eastAsiaTheme="minorEastAsia" w:hAnsiTheme="minorHAnsi" w:cstheme="minorBidi"/>
           <w:noProof/>
+          <w:kern w:val="2"/>
           <w:sz w:val="24"/>
           <w:szCs w:val="24"/>
-        </w:rPr>
-      </w:pPr>
-      <w:hyperlink w:anchor="_Toc211846410" w:history="1">
+          <w14:ligatures w14:val="standardContextual"/>
+        </w:rPr>
+      </w:pPr>
+      <w:hyperlink w:anchor="_Toc213343732" w:history="1">
         <w:r>
           <w:rPr>
             <w:rStyle w:val="Hyperlink"/>
@@ -2328,7 +2203,6 @@
         </w:r>
         <w:r>
           <w:rPr>
-            <w:rFonts w:ascii="Josefin Sans" w:hAnsi="Josefin Sans"/>
             <w:noProof/>
             <w:webHidden/>
           </w:rPr>
@@ -2336,7 +2210,6 @@
         </w:r>
         <w:r>
           <w:rPr>
-            <w:rFonts w:ascii="Josefin Sans" w:hAnsi="Josefin Sans"/>
             <w:noProof/>
             <w:webHidden/>
           </w:rPr>
@@ -2344,22 +2217,19 @@
         </w:r>
         <w:r>
           <w:rPr>
-            <w:rFonts w:ascii="Josefin Sans" w:hAnsi="Josefin Sans"/>
-            <w:noProof/>
-            <w:webHidden/>
-          </w:rPr>
-          <w:instrText xml:space="preserve"> PAGEREF _Toc211846410 \h </w:instrText>
-        </w:r>
-        <w:r>
-          <w:rPr>
-            <w:rFonts w:ascii="Josefin Sans" w:hAnsi="Josefin Sans"/>
-            <w:noProof/>
-            <w:webHidden/>
-          </w:rPr>
-        </w:r>
-        <w:r>
-          <w:rPr>
-            <w:rFonts w:ascii="Josefin Sans" w:hAnsi="Josefin Sans"/>
+            <w:noProof/>
+            <w:webHidden/>
+          </w:rPr>
+          <w:instrText xml:space="preserve"> PAGEREF _Toc213343732 \h </w:instrText>
+        </w:r>
+        <w:r>
+          <w:rPr>
+            <w:noProof/>
+            <w:webHidden/>
+          </w:rPr>
+        </w:r>
+        <w:r>
+          <w:rPr>
             <w:noProof/>
             <w:webHidden/>
           </w:rPr>
@@ -2367,7 +2237,6 @@
         </w:r>
         <w:r>
           <w:rPr>
-            <w:rFonts w:ascii="Josefin Sans" w:hAnsi="Josefin Sans"/>
             <w:noProof/>
             <w:webHidden/>
           </w:rPr>
@@ -2375,7 +2244,6 @@
         </w:r>
         <w:r>
           <w:rPr>
-            <w:rFonts w:ascii="Josefin Sans" w:hAnsi="Josefin Sans"/>
             <w:noProof/>
             <w:webHidden/>
           </w:rPr>
@@ -2390,13 +2258,15 @@
           <w:tab w:val="right" w:leader="underscore" w:pos="9350"/>
         </w:tabs>
         <w:rPr>
-          <w:rFonts w:ascii="Josefin Sans" w:hAnsi="Josefin Sans"/>
+          <w:rFonts w:asciiTheme="minorHAnsi" w:eastAsiaTheme="minorEastAsia" w:hAnsiTheme="minorHAnsi" w:cstheme="minorBidi"/>
           <w:noProof/>
+          <w:kern w:val="2"/>
           <w:sz w:val="24"/>
           <w:szCs w:val="24"/>
-        </w:rPr>
-      </w:pPr>
-      <w:hyperlink w:anchor="_Toc211846411" w:history="1">
+          <w14:ligatures w14:val="standardContextual"/>
+        </w:rPr>
+      </w:pPr>
+      <w:hyperlink w:anchor="_Toc213343733" w:history="1">
         <w:r>
           <w:rPr>
             <w:rStyle w:val="Hyperlink"/>
@@ -2407,7 +2277,6 @@
         </w:r>
         <w:r>
           <w:rPr>
-            <w:rFonts w:ascii="Josefin Sans" w:hAnsi="Josefin Sans"/>
             <w:noProof/>
             <w:webHidden/>
           </w:rPr>
@@ -2415,7 +2284,6 @@
         </w:r>
         <w:r>
           <w:rPr>
-            <w:rFonts w:ascii="Josefin Sans" w:hAnsi="Josefin Sans"/>
             <w:noProof/>
             <w:webHidden/>
           </w:rPr>
@@ -2423,22 +2291,19 @@
         </w:r>
         <w:r>
           <w:rPr>
-            <w:rFonts w:ascii="Josefin Sans" w:hAnsi="Josefin Sans"/>
-            <w:noProof/>
-            <w:webHidden/>
-          </w:rPr>
-          <w:instrText xml:space="preserve"> PAGEREF _Toc211846411 \h </w:instrText>
-        </w:r>
-        <w:r>
-          <w:rPr>
-            <w:rFonts w:ascii="Josefin Sans" w:hAnsi="Josefin Sans"/>
-            <w:noProof/>
-            <w:webHidden/>
-          </w:rPr>
-        </w:r>
-        <w:r>
-          <w:rPr>
-            <w:rFonts w:ascii="Josefin Sans" w:hAnsi="Josefin Sans"/>
+            <w:noProof/>
+            <w:webHidden/>
+          </w:rPr>
+          <w:instrText xml:space="preserve"> PAGEREF _Toc213343733 \h </w:instrText>
+        </w:r>
+        <w:r>
+          <w:rPr>
+            <w:noProof/>
+            <w:webHidden/>
+          </w:rPr>
+        </w:r>
+        <w:r>
+          <w:rPr>
             <w:noProof/>
             <w:webHidden/>
           </w:rPr>
@@ -2446,88 +2311,6 @@
         </w:r>
         <w:r>
           <w:rPr>
-            <w:rFonts w:ascii="Josefin Sans" w:hAnsi="Josefin Sans"/>
-            <w:noProof/>
-            <w:webHidden/>
-          </w:rPr>
-          <w:t>14</w:t>
-        </w:r>
-        <w:r>
-          <w:rPr>
-            <w:rFonts w:ascii="Josefin Sans" w:hAnsi="Josefin Sans"/>
-            <w:noProof/>
-            <w:webHidden/>
-          </w:rPr>
-          <w:fldChar w:fldCharType="end"/>
-        </w:r>
-      </w:hyperlink>
-    </w:p>
-    <w:p>
-      <w:pPr>
-        <w:pStyle w:val="TOC2"/>
-        <w:tabs>
-          <w:tab w:val="right" w:leader="underscore" w:pos="9350"/>
-        </w:tabs>
-        <w:rPr>
-          <w:rFonts w:ascii="Josefin Sans" w:hAnsi="Josefin Sans"/>
-          <w:b w:val="0"/>
-          <w:bCs w:val="0"/>
-          <w:noProof/>
-          <w:sz w:val="24"/>
-          <w:szCs w:val="24"/>
-        </w:rPr>
-      </w:pPr>
-      <w:hyperlink w:anchor="_Toc211846412" w:history="1">
-        <w:r>
-          <w:rPr>
-            <w:rStyle w:val="Hyperlink"/>
-            <w:rFonts w:ascii="Josefin Sans" w:hAnsi="Josefin Sans"/>
-            <w:noProof/>
-          </w:rPr>
-          <w:t>Learn more about OpenChain:</w:t>
-        </w:r>
-        <w:r>
-          <w:rPr>
-            <w:rFonts w:ascii="Josefin Sans" w:hAnsi="Josefin Sans"/>
-            <w:noProof/>
-            <w:webHidden/>
-          </w:rPr>
-          <w:tab/>
-        </w:r>
-        <w:r>
-          <w:rPr>
-            <w:rFonts w:ascii="Josefin Sans" w:hAnsi="Josefin Sans"/>
-            <w:noProof/>
-            <w:webHidden/>
-          </w:rPr>
-          <w:fldChar w:fldCharType="begin"/>
-        </w:r>
-        <w:r>
-          <w:rPr>
-            <w:rFonts w:ascii="Josefin Sans" w:hAnsi="Josefin Sans"/>
-            <w:noProof/>
-            <w:webHidden/>
-          </w:rPr>
-          <w:instrText xml:space="preserve"> PAGEREF _Toc211846412 \h </w:instrText>
-        </w:r>
-        <w:r>
-          <w:rPr>
-            <w:rFonts w:ascii="Josefin Sans" w:hAnsi="Josefin Sans"/>
-            <w:noProof/>
-            <w:webHidden/>
-          </w:rPr>
-        </w:r>
-        <w:r>
-          <w:rPr>
-            <w:rFonts w:ascii="Josefin Sans" w:hAnsi="Josefin Sans"/>
-            <w:noProof/>
-            <w:webHidden/>
-          </w:rPr>
-          <w:fldChar w:fldCharType="separate"/>
-        </w:r>
-        <w:r>
-          <w:rPr>
-            <w:rFonts w:ascii="Josefin Sans" w:hAnsi="Josefin Sans"/>
             <w:noProof/>
             <w:webHidden/>
           </w:rPr>
@@ -2535,7 +2318,6 @@
         </w:r>
         <w:r>
           <w:rPr>
-            <w:rFonts w:ascii="Josefin Sans" w:hAnsi="Josefin Sans"/>
             <w:noProof/>
             <w:webHidden/>
           </w:rPr>
@@ -2701,7 +2483,6 @@
           <w:szCs w:val="32"/>
         </w:rPr>
       </w:pPr>
-      <w:bookmarkStart w:id="1" w:name="_Toc211846388"/>
       <w:r>
         <w:rPr>
           <w:rFonts w:ascii="Josefin Sans" w:hAnsi="Josefin Sans"/>
@@ -2716,6 +2497,7 @@
           <w:rFonts w:ascii="Josefin Sans" w:hAnsi="Josefin Sans"/>
         </w:rPr>
       </w:pPr>
+      <w:bookmarkStart w:id="1" w:name="_Toc213343710"/>
       <w:r>
         <w:rPr>
           <w:rFonts w:ascii="Josefin Sans" w:hAnsi="Josefin Sans"/>
@@ -2828,27 +2610,14 @@
         <w:rPr>
           <w:rFonts w:ascii="Josefin Sans" w:hAnsi="Josefin Sans"/>
         </w:rPr>
-        <w:t>https://www.iso.org/standard/81870.html</w:t>
-      </w:r>
-      <w:r>
-        <w:rPr>
-          <w:rFonts w:ascii="Josefin Sans" w:hAnsi="Josefin Sans"/>
-        </w:rPr>
-        <w:t xml:space="preserve"> </w:t>
+        <w:t xml:space="preserve">https://www.iso.org/standard/81870.html </w:t>
       </w:r>
       <w:r>
         <w:rPr>
           <w:rFonts w:ascii="Josefin Sans" w:hAnsi="Josefin Sans"/>
           <w:vertAlign w:val="superscript"/>
         </w:rPr>
-        <w:t>[2</w:t>
-      </w:r>
-      <w:r>
-        <w:rPr>
-          <w:rFonts w:ascii="Josefin Sans" w:hAnsi="Josefin Sans"/>
-          <w:vertAlign w:val="superscript"/>
-        </w:rPr>
-        <w:t>]</w:t>
+        <w:t>[2]</w:t>
       </w:r>
     </w:p>
     <w:p>
@@ -3092,7 +2861,7 @@
         </w:rPr>
         <w:br w:type="page"/>
       </w:r>
-      <w:bookmarkStart w:id="2" w:name="_Toc211846389"/>
+      <w:bookmarkStart w:id="2" w:name="_Toc213343711"/>
       <w:r>
         <w:rPr>
           <w:rFonts w:ascii="Josefin Sans" w:hAnsi="Josefin Sans"/>
@@ -3130,7 +2899,7 @@
           <w:rFonts w:ascii="Josefin Sans" w:hAnsi="Josefin Sans"/>
         </w:rPr>
       </w:pPr>
-      <w:bookmarkStart w:id="3" w:name="_Toc211846390"/>
+      <w:bookmarkStart w:id="3" w:name="_Toc213343712"/>
       <w:r>
         <w:rPr>
           <w:rFonts w:ascii="Josefin Sans" w:hAnsi="Josefin Sans"/>
@@ -3262,7 +3031,7 @@
           <w:rFonts w:ascii="Josefin Sans" w:hAnsi="Josefin Sans"/>
         </w:rPr>
       </w:pPr>
-      <w:bookmarkStart w:id="4" w:name="_Toc211846391"/>
+      <w:bookmarkStart w:id="4" w:name="_Toc213343713"/>
       <w:r>
         <w:rPr>
           <w:rFonts w:ascii="Josefin Sans" w:hAnsi="Josefin Sans"/>
@@ -3292,7 +3061,7 @@
           <w:rFonts w:ascii="Josefin Sans" w:hAnsi="Josefin Sans"/>
         </w:rPr>
       </w:pPr>
-      <w:bookmarkStart w:id="5" w:name="_Toc211846392"/>
+      <w:bookmarkStart w:id="5" w:name="_Toc213343714"/>
       <w:r>
         <w:rPr>
           <w:rFonts w:ascii="Josefin Sans" w:hAnsi="Josefin Sans"/>
@@ -3322,7 +3091,7 @@
           <w:rFonts w:ascii="Josefin Sans" w:hAnsi="Josefin Sans"/>
         </w:rPr>
       </w:pPr>
-      <w:bookmarkStart w:id="6" w:name="_Toc211846393"/>
+      <w:bookmarkStart w:id="6" w:name="_Toc213343715"/>
       <w:r>
         <w:rPr>
           <w:rFonts w:ascii="Josefin Sans" w:hAnsi="Josefin Sans"/>
@@ -3353,7 +3122,7 @@
           <w:rFonts w:ascii="Josefin Sans" w:hAnsi="Josefin Sans"/>
         </w:rPr>
       </w:pPr>
-      <w:bookmarkStart w:id="7" w:name="_Toc211846394"/>
+      <w:bookmarkStart w:id="7" w:name="_Toc213343716"/>
       <w:r>
         <w:rPr>
           <w:rFonts w:ascii="Josefin Sans" w:hAnsi="Josefin Sans"/>
@@ -3383,7 +3152,7 @@
           <w:rFonts w:ascii="Josefin Sans" w:hAnsi="Josefin Sans"/>
         </w:rPr>
       </w:pPr>
-      <w:bookmarkStart w:id="8" w:name="_Toc211846395"/>
+      <w:bookmarkStart w:id="8" w:name="_Toc213343717"/>
       <w:r>
         <w:rPr>
           <w:rFonts w:ascii="Josefin Sans" w:hAnsi="Josefin Sans"/>
@@ -3413,7 +3182,7 @@
           <w:rFonts w:ascii="Josefin Sans" w:hAnsi="Josefin Sans"/>
         </w:rPr>
       </w:pPr>
-      <w:bookmarkStart w:id="9" w:name="_Toc211846396"/>
+      <w:bookmarkStart w:id="9" w:name="_Toc213343718"/>
       <w:r>
         <w:rPr>
           <w:rFonts w:ascii="Josefin Sans" w:hAnsi="Josefin Sans"/>
@@ -3443,7 +3212,7 @@
           <w:rFonts w:ascii="Josefin Sans" w:hAnsi="Josefin Sans"/>
         </w:rPr>
       </w:pPr>
-      <w:bookmarkStart w:id="10" w:name="_Toc211846397"/>
+      <w:bookmarkStart w:id="10" w:name="_Toc213343719"/>
       <w:r>
         <w:rPr>
           <w:rFonts w:ascii="Josefin Sans" w:hAnsi="Josefin Sans"/>
@@ -3487,7 +3256,7 @@
           <w:rFonts w:ascii="Josefin Sans" w:hAnsi="Josefin Sans"/>
         </w:rPr>
       </w:pPr>
-      <w:bookmarkStart w:id="11" w:name="_Toc211846398"/>
+      <w:bookmarkStart w:id="11" w:name="_Toc213343720"/>
       <w:r>
         <w:rPr>
           <w:rFonts w:ascii="Josefin Sans" w:hAnsi="Josefin Sans"/>
@@ -3517,7 +3286,7 @@
           <w:rFonts w:ascii="Josefin Sans" w:hAnsi="Josefin Sans"/>
         </w:rPr>
       </w:pPr>
-      <w:bookmarkStart w:id="12" w:name="_Toc211846399"/>
+      <w:bookmarkStart w:id="12" w:name="_Toc213343721"/>
       <w:r>
         <w:rPr>
           <w:rFonts w:ascii="Josefin Sans" w:hAnsi="Josefin Sans"/>
@@ -3616,19 +3385,13 @@
           <w:rFonts w:ascii="Josefin Sans" w:hAnsi="Josefin Sans"/>
         </w:rPr>
       </w:pPr>
-      <w:bookmarkStart w:id="13" w:name="_Toc211846400"/>
+      <w:bookmarkStart w:id="13" w:name="_Toc213343722"/>
       <w:r>
         <w:rPr>
           <w:rFonts w:ascii="Josefin Sans" w:hAnsi="Josefin Sans"/>
         </w:rPr>
         <w:lastRenderedPageBreak/>
-        <w:t>3. Guidanc</w:t>
-      </w:r>
-      <w:r>
-        <w:rPr>
-          <w:rFonts w:ascii="Josefin Sans" w:hAnsi="Josefin Sans"/>
-        </w:rPr>
-        <w:t>e</w:t>
+        <w:t>3. Guidance</w:t>
       </w:r>
       <w:r>
         <w:rPr>
@@ -3641,129 +3404,101 @@
           <w:rFonts w:ascii="Josefin Sans" w:hAnsi="Josefin Sans"/>
           <w:vertAlign w:val="superscript"/>
         </w:rPr>
-        <w:t>[</w:t>
-      </w:r>
-      <w:r>
+        <w:t>[3]</w:t>
+      </w:r>
+      <w:bookmarkEnd w:id="13"/>
+    </w:p>
+    <w:p>
+      <w:pPr>
+        <w:spacing w:after="160" w:line="278" w:lineRule="auto"/>
+        <w:rPr>
+          <w:rFonts w:ascii="Josefin Sans" w:hAnsi="Josefin Sans"/>
+        </w:rPr>
+      </w:pPr>
+      <w:r>
+        <w:rPr>
+          <w:rFonts w:ascii="Josefin Sans" w:hAnsi="Josefin Sans"/>
+        </w:rPr>
+        <w:t>How an organization approaches and accomplishes compliance related to AI will depend on many factors. The size of the organization, the industry it operates in, the jurisdiction where it is based and the form of AI system, service, model, data or output will all be considerations in developing a program to support the compliance goal.</w:t>
+      </w:r>
+    </w:p>
+    <w:p>
+      <w:pPr>
+        <w:spacing w:after="160" w:line="278" w:lineRule="auto"/>
+        <w:rPr>
+          <w:rFonts w:ascii="Josefin Sans" w:hAnsi="Josefin Sans"/>
+        </w:rPr>
+      </w:pPr>
+      <w:r>
+        <w:rPr>
+          <w:rFonts w:ascii="Josefin Sans" w:hAnsi="Josefin Sans"/>
+        </w:rPr>
+        <w:t>Without being too prescriptive, or going into too many details, we are trying to identify some of the key process points likely to be applicable to most organizations in most industries and most jurisdictions below. This is a living document and your input is actively solicited to help us refine the content.</w:t>
+      </w:r>
+    </w:p>
+    <w:p>
+      <w:pPr>
+        <w:rPr>
+          <w:rFonts w:ascii="Josefin Sans" w:hAnsi="Josefin Sans"/>
+        </w:rPr>
+      </w:pPr>
+      <w:r>
+        <w:rPr>
+          <w:rFonts w:ascii="Josefin Sans" w:hAnsi="Josefin Sans"/>
+        </w:rPr>
+        <w:t>Ideally the reader will review the process points or activities described below and be able to translate their existence and use into the development or refinement of their own compliance program related to AI.</w:t>
+      </w:r>
+    </w:p>
+    <w:p>
+      <w:pPr>
+        <w:spacing w:after="160" w:line="278" w:lineRule="auto"/>
+        <w:rPr>
+          <w:rFonts w:ascii="Josefin Sans" w:hAnsi="Josefin Sans"/>
+        </w:rPr>
+      </w:pPr>
+    </w:p>
+    <w:p>
+      <w:pPr>
+        <w:pStyle w:val="Heading3"/>
+        <w:rPr>
+          <w:rFonts w:ascii="Josefin Sans" w:hAnsi="Josefin Sans"/>
+        </w:rPr>
+      </w:pPr>
+      <w:bookmarkStart w:id="14" w:name="_Toc213343723"/>
+      <w:r>
+        <w:rPr>
+          <w:rFonts w:ascii="Josefin Sans" w:hAnsi="Josefin Sans"/>
+        </w:rPr>
+        <w:t>3.1 Policy</w:t>
+      </w:r>
+      <w:bookmarkEnd w:id="14"/>
+    </w:p>
+    <w:p>
+      <w:pPr>
+        <w:spacing w:after="160" w:line="278" w:lineRule="auto"/>
         <w:rPr>
           <w:rFonts w:ascii="Josefin Sans" w:hAnsi="Josefin Sans"/>
           <w:vertAlign w:val="superscript"/>
         </w:rPr>
-        <w:t>3</w:t>
+      </w:pPr>
+      <w:r>
+        <w:rPr>
+          <w:rFonts w:ascii="Josefin Sans" w:hAnsi="Josefin Sans"/>
+        </w:rPr>
+        <w:t>A written policy shall exist that governs AI System Bill of Materials (AI SBOM) compliance. The policy shall be internally communicated, and informed by business strategy, legal requirements in the relevant jurisdictions, and the level of risk appropriate for the use case.</w:t>
+      </w:r>
+      <w:r>
+        <w:rPr>
+          <w:rFonts w:ascii="Josefin Sans" w:hAnsi="Josefin Sans"/>
+        </w:rPr>
+        <w:t xml:space="preserve"> </w:t>
       </w:r>
       <w:r>
         <w:rPr>
           <w:rFonts w:ascii="Josefin Sans" w:hAnsi="Josefin Sans"/>
           <w:vertAlign w:val="superscript"/>
         </w:rPr>
-        <w:t>]</w:t>
-      </w:r>
-      <w:bookmarkEnd w:id="13"/>
-    </w:p>
-    <w:p>
-      <w:pPr>
-        <w:spacing w:after="160" w:line="278" w:lineRule="auto"/>
-        <w:rPr>
-          <w:rFonts w:ascii="Josefin Sans" w:hAnsi="Josefin Sans"/>
-        </w:rPr>
-      </w:pPr>
-      <w:r>
-        <w:rPr>
-          <w:rFonts w:ascii="Josefin Sans" w:hAnsi="Josefin Sans"/>
-        </w:rPr>
-        <w:t>How an organization approaches and accomplishes compliance related to AI will depend on many factors. The size of the organization, the industry it operates in, the jurisdiction where it is based and the form of AI system, service, model, data or output will all be considerations in developing a program to support the compliance goal.</w:t>
-      </w:r>
-    </w:p>
-    <w:p>
-      <w:pPr>
-        <w:spacing w:after="160" w:line="278" w:lineRule="auto"/>
-        <w:rPr>
-          <w:rFonts w:ascii="Josefin Sans" w:hAnsi="Josefin Sans"/>
-        </w:rPr>
-      </w:pPr>
-      <w:r>
-        <w:rPr>
-          <w:rFonts w:ascii="Josefin Sans" w:hAnsi="Josefin Sans"/>
-        </w:rPr>
-        <w:t>Without being too prescriptive, or going into too many details, we are trying to identify some of the key process points likely to be applicable to most organizations in most industries and most jurisdictions below. This is a living document and your input is actively solicited to help us refine the content.</w:t>
-      </w:r>
-    </w:p>
-    <w:p>
-      <w:pPr>
-        <w:rPr>
-          <w:rFonts w:ascii="Josefin Sans" w:hAnsi="Josefin Sans"/>
-        </w:rPr>
-      </w:pPr>
-      <w:r>
-        <w:rPr>
-          <w:rFonts w:ascii="Josefin Sans" w:hAnsi="Josefin Sans"/>
-        </w:rPr>
-        <w:t>Ideally the reader will review the process points or activities described below and be able to translate their existence and use into the development or refinement of their own compliance program related to AI.</w:t>
-      </w:r>
-    </w:p>
-    <w:p>
-      <w:pPr>
-        <w:spacing w:after="160" w:line="278" w:lineRule="auto"/>
-        <w:rPr>
-          <w:rFonts w:ascii="Josefin Sans" w:hAnsi="Josefin Sans"/>
-        </w:rPr>
-      </w:pPr>
-    </w:p>
-    <w:p>
-      <w:pPr>
-        <w:pStyle w:val="Heading3"/>
-        <w:rPr>
-          <w:rFonts w:ascii="Josefin Sans" w:hAnsi="Josefin Sans"/>
-        </w:rPr>
-      </w:pPr>
-      <w:bookmarkStart w:id="14" w:name="_Toc211846401"/>
-      <w:r>
-        <w:rPr>
-          <w:rFonts w:ascii="Josefin Sans" w:hAnsi="Josefin Sans"/>
-        </w:rPr>
-        <w:t>3.1 Policy</w:t>
-      </w:r>
-      <w:bookmarkEnd w:id="14"/>
-    </w:p>
-    <w:p>
-      <w:pPr>
-        <w:spacing w:after="160" w:line="278" w:lineRule="auto"/>
-        <w:rPr>
-          <w:rFonts w:ascii="Josefin Sans" w:hAnsi="Josefin Sans"/>
-          <w:vertAlign w:val="superscript"/>
-        </w:rPr>
-      </w:pPr>
-      <w:r>
-        <w:rPr>
-          <w:rFonts w:ascii="Josefin Sans" w:hAnsi="Josefin Sans"/>
-        </w:rPr>
-        <w:t>A written policy shall exist that governs AI System Bill of Materials (AI SBOM) compliance. The policy shall be internally communicated, and informed by business strategy, legal requirements in the relevant jurisdictions, and the level of risk appropriate for the use case.</w:t>
-      </w:r>
-      <w:r>
-        <w:rPr>
-          <w:rFonts w:ascii="Josefin Sans" w:hAnsi="Josefin Sans"/>
-        </w:rPr>
-        <w:t xml:space="preserve"> </w:t>
-      </w:r>
-      <w:r>
-        <w:rPr>
-          <w:rFonts w:ascii="Josefin Sans" w:hAnsi="Josefin Sans"/>
-          <w:vertAlign w:val="superscript"/>
-        </w:rPr>
-        <w:t>[</w:t>
-      </w:r>
-      <w:r>
-        <w:rPr>
-          <w:rFonts w:ascii="Josefin Sans" w:hAnsi="Josefin Sans"/>
-          <w:vertAlign w:val="superscript"/>
-        </w:rPr>
-        <w:t>4</w:t>
-      </w:r>
-      <w:r>
-        <w:rPr>
-          <w:rFonts w:ascii="Josefin Sans" w:hAnsi="Josefin Sans"/>
-          <w:vertAlign w:val="superscript"/>
-        </w:rPr>
-        <w:t>]</w:t>
+        <w:t>[4]</w:t>
       </w:r>
     </w:p>
     <w:p>
@@ -3858,7 +3593,7 @@
           <w:rFonts w:ascii="Josefin Sans" w:hAnsi="Josefin Sans"/>
         </w:rPr>
       </w:pPr>
-      <w:bookmarkStart w:id="15" w:name="_Toc211846402"/>
+      <w:bookmarkStart w:id="15" w:name="_Toc213343724"/>
       <w:r>
         <w:rPr>
           <w:rFonts w:ascii="Josefin Sans" w:hAnsi="Josefin Sans"/>
@@ -3892,21 +3627,7 @@
           <w:rFonts w:ascii="Josefin Sans" w:hAnsi="Josefin Sans"/>
           <w:vertAlign w:val="superscript"/>
         </w:rPr>
-        <w:t>[</w:t>
-      </w:r>
-      <w:r>
-        <w:rPr>
-          <w:rFonts w:ascii="Josefin Sans" w:hAnsi="Josefin Sans"/>
-          <w:vertAlign w:val="superscript"/>
-        </w:rPr>
-        <w:t>5</w:t>
-      </w:r>
-      <w:r>
-        <w:rPr>
-          <w:rFonts w:ascii="Josefin Sans" w:hAnsi="Josefin Sans"/>
-          <w:vertAlign w:val="superscript"/>
-        </w:rPr>
-        <w:t>]</w:t>
+        <w:t>[5]</w:t>
       </w:r>
     </w:p>
     <w:p>
@@ -4206,7 +3927,7 @@
           <w:rFonts w:ascii="Josefin Sans" w:hAnsi="Josefin Sans"/>
         </w:rPr>
       </w:pPr>
-      <w:bookmarkStart w:id="16" w:name="_Toc211846403"/>
+      <w:bookmarkStart w:id="16" w:name="_Toc213343725"/>
       <w:r>
         <w:rPr>
           <w:rFonts w:ascii="Josefin Sans" w:hAnsi="Josefin Sans"/>
@@ -4446,7 +4167,7 @@
           <w:rFonts w:ascii="Josefin Sans" w:hAnsi="Josefin Sans"/>
         </w:rPr>
       </w:pPr>
-      <w:bookmarkStart w:id="17" w:name="_Toc211846404"/>
+      <w:bookmarkStart w:id="17" w:name="_Toc213343726"/>
       <w:r>
         <w:rPr>
           <w:rFonts w:ascii="Josefin Sans" w:hAnsi="Josefin Sans"/>
@@ -4548,7 +4269,7 @@
           <w:rFonts w:ascii="Josefin Sans" w:hAnsi="Josefin Sans"/>
         </w:rPr>
       </w:pPr>
-      <w:bookmarkStart w:id="18" w:name="_Toc211846405"/>
+      <w:bookmarkStart w:id="18" w:name="_Toc213343727"/>
       <w:r>
         <w:rPr>
           <w:rFonts w:ascii="Josefin Sans" w:hAnsi="Josefin Sans"/>
@@ -4658,7 +4379,7 @@
           <w:rFonts w:ascii="Josefin Sans" w:hAnsi="Josefin Sans"/>
         </w:rPr>
       </w:pPr>
-      <w:bookmarkStart w:id="19" w:name="_Toc211846406"/>
+      <w:bookmarkStart w:id="19" w:name="_Toc213343728"/>
       <w:r>
         <w:rPr>
           <w:rFonts w:ascii="Josefin Sans" w:hAnsi="Josefin Sans"/>
@@ -4787,7 +4508,7 @@
           <w:rFonts w:ascii="Josefin Sans" w:hAnsi="Josefin Sans"/>
         </w:rPr>
       </w:pPr>
-      <w:bookmarkStart w:id="20" w:name="_Toc211846407"/>
+      <w:bookmarkStart w:id="20" w:name="_Toc213343729"/>
       <w:r>
         <w:rPr>
           <w:rFonts w:ascii="Josefin Sans" w:hAnsi="Josefin Sans"/>
@@ -4902,7 +4623,7 @@
           <w:rFonts w:ascii="Josefin Sans" w:hAnsi="Josefin Sans"/>
         </w:rPr>
       </w:pPr>
-      <w:bookmarkStart w:id="21" w:name="_Toc211846408"/>
+      <w:bookmarkStart w:id="21" w:name="_Toc213343730"/>
       <w:r>
         <w:rPr>
           <w:rFonts w:ascii="Josefin Sans" w:hAnsi="Josefin Sans"/>
@@ -5224,7 +4945,7 @@
           <w:rFonts w:ascii="Josefin Sans" w:hAnsi="Josefin Sans"/>
         </w:rPr>
       </w:pPr>
-      <w:bookmarkStart w:id="22" w:name="_Toc211846409"/>
+      <w:bookmarkStart w:id="22" w:name="_Toc213343731"/>
       <w:r>
         <w:rPr>
           <w:rFonts w:ascii="Josefin Sans" w:hAnsi="Josefin Sans"/>
@@ -5343,7 +5064,7 @@
           <w:rFonts w:ascii="Josefin Sans" w:hAnsi="Josefin Sans"/>
         </w:rPr>
       </w:pPr>
-      <w:bookmarkStart w:id="23" w:name="_Toc211846410"/>
+      <w:bookmarkStart w:id="23" w:name="_Toc213343732"/>
       <w:r>
         <w:rPr>
           <w:rFonts w:ascii="Josefin Sans" w:hAnsi="Josefin Sans"/>
@@ -5480,7 +5201,7 @@
           <w:rFonts w:ascii="Josefin Sans" w:hAnsi="Josefin Sans"/>
         </w:rPr>
       </w:pPr>
-      <w:bookmarkStart w:id="24" w:name="_Toc211846411"/>
+      <w:bookmarkStart w:id="24" w:name="_Toc213343733"/>
       <w:r>
         <w:rPr>
           <w:rFonts w:ascii="Josefin Sans" w:hAnsi="Josefin Sans"/>
@@ -5513,39 +5234,7 @@
           <w:i/>
           <w:iCs/>
         </w:rPr>
-        <w:t>OpenChain ISO</w:t>
-      </w:r>
-      <w:r>
-        <w:rPr>
-          <w:rFonts w:ascii="Josefin Sans" w:eastAsiaTheme="majorEastAsia" w:hAnsi="Josefin Sans"/>
-          <w:i/>
-          <w:iCs/>
-        </w:rPr>
-        <w:t>/</w:t>
-      </w:r>
-      <w:r>
-        <w:rPr>
-          <w:rFonts w:ascii="Josefin Sans" w:eastAsiaTheme="majorEastAsia" w:hAnsi="Josefin Sans"/>
-          <w:i/>
-          <w:iCs/>
-        </w:rPr>
-        <w:t>IE</w:t>
-      </w:r>
-      <w:r>
-        <w:rPr>
-          <w:rFonts w:ascii="Josefin Sans" w:eastAsiaTheme="majorEastAsia" w:hAnsi="Josefin Sans"/>
-          <w:i/>
-          <w:iCs/>
-        </w:rPr>
-        <w:t>C</w:t>
-      </w:r>
-      <w:r>
-        <w:rPr>
-          <w:rFonts w:ascii="Josefin Sans" w:eastAsiaTheme="majorEastAsia" w:hAnsi="Josefin Sans"/>
-          <w:i/>
-          <w:iCs/>
-        </w:rPr>
-        <w:t xml:space="preserve"> 5230 - License Compliance</w:t>
+        <w:t>OpenChain ISO/IEC 5230 - License Compliance</w:t>
       </w:r>
       <w:r>
         <w:rPr>
@@ -5557,13 +5246,7 @@
         <w:rPr>
           <w:rFonts w:ascii="Josefin Sans" w:hAnsi="Josefin Sans"/>
         </w:rPr>
-        <w:t xml:space="preserve">: </w:t>
-      </w:r>
-      <w:r>
-        <w:rPr>
-          <w:rFonts w:ascii="Josefin Sans" w:hAnsi="Josefin Sans"/>
-        </w:rPr>
-        <w:t>https://openchainproject.org/license-compliance</w:t>
+        <w:t>: https://openchainproject.org/license-compliance</w:t>
       </w:r>
     </w:p>
     <w:p>
@@ -10273,6 +9956,7 @@
   <w:style w:type="character" w:default="1" w:styleId="DefaultParagraphFont">
     <w:name w:val="Default Paragraph Font"/>
     <w:uiPriority w:val="1"/>
+    <w:semiHidden/>
     <w:unhideWhenUsed/>
   </w:style>
   <w:style w:type="table" w:default="1" w:styleId="TableNormal">

</xml_diff>